<commit_message>
LabWork1 doc files update
</commit_message>
<xml_diff>
--- a/doc/Labs/LabWork1.docx
+++ b/doc/Labs/LabWork1.docx
@@ -138,39 +138,16 @@
           <w:sz w:val="26"/>
           <w:szCs w:val="26"/>
         </w:rPr>
-        <w:t>И</w:t>
-      </w:r>
-      <w:r>
-        <w:rPr>
-          <w:rFonts w:ascii="Times New Roman" w:hAnsi="Times New Roman" w:cs="Times New Roman"/>
-          <w:sz w:val="26"/>
-          <w:szCs w:val="26"/>
-        </w:rPr>
-        <w:t xml:space="preserve">зучить </w:t>
-      </w:r>
-      <w:r>
-        <w:rPr>
-          <w:rFonts w:ascii="Times New Roman" w:hAnsi="Times New Roman" w:cs="Times New Roman"/>
-          <w:sz w:val="26"/>
-          <w:szCs w:val="26"/>
-        </w:rPr>
-        <w:t>протокол системного</w:t>
-      </w:r>
-      <w:r>
-        <w:rPr>
-          <w:rFonts w:ascii="Times New Roman" w:hAnsi="Times New Roman" w:cs="Times New Roman"/>
-          <w:sz w:val="26"/>
-          <w:szCs w:val="26"/>
-        </w:rPr>
-        <w:t xml:space="preserve"> интерфейс</w:t>
-      </w:r>
-      <w:r>
-        <w:rPr>
-          <w:rFonts w:ascii="Times New Roman" w:hAnsi="Times New Roman" w:cs="Times New Roman"/>
-          <w:sz w:val="26"/>
-          <w:szCs w:val="26"/>
-        </w:rPr>
-        <w:t>а</w:t>
+        <w:t xml:space="preserve">Изучить особенности описания интерфейсов в </w:t>
+      </w:r>
+      <w:r>
+        <w:rPr>
+          <w:rFonts w:ascii="Times New Roman" w:hAnsi="Times New Roman" w:cs="Times New Roman"/>
+          <w:sz w:val="26"/>
+          <w:szCs w:val="26"/>
+          <w:lang w:val="en-US"/>
+        </w:rPr>
+        <w:t>HDL</w:t>
       </w:r>
       <w:r>
         <w:rPr>
@@ -180,39 +157,24 @@
         </w:rPr>
         <w:t xml:space="preserve"> </w:t>
       </w:r>
-      <w:r>
-        <w:rPr>
-          <w:rFonts w:ascii="Times New Roman" w:hAnsi="Times New Roman" w:cs="Times New Roman"/>
-          <w:sz w:val="26"/>
-          <w:szCs w:val="26"/>
-          <w:lang w:val="en-US"/>
-        </w:rPr>
-        <w:t>AMBA</w:t>
-      </w:r>
-      <w:r>
-        <w:rPr>
-          <w:rFonts w:ascii="Times New Roman" w:hAnsi="Times New Roman" w:cs="Times New Roman"/>
-          <w:sz w:val="26"/>
-          <w:szCs w:val="26"/>
-        </w:rPr>
-        <w:t xml:space="preserve"> </w:t>
-      </w:r>
-      <w:r>
-        <w:rPr>
-          <w:rFonts w:ascii="Times New Roman" w:hAnsi="Times New Roman" w:cs="Times New Roman"/>
-          <w:sz w:val="26"/>
-          <w:szCs w:val="26"/>
-          <w:lang w:val="en-US"/>
-        </w:rPr>
-        <w:t>APB</w:t>
-      </w:r>
-      <w:r>
-        <w:rPr>
-          <w:rFonts w:ascii="Times New Roman" w:hAnsi="Times New Roman" w:cs="Times New Roman"/>
-          <w:sz w:val="26"/>
-          <w:szCs w:val="26"/>
-        </w:rPr>
-        <w:t>3;</w:t>
+      <w:proofErr w:type="spellStart"/>
+      <w:r>
+        <w:rPr>
+          <w:rFonts w:ascii="Times New Roman" w:hAnsi="Times New Roman" w:cs="Times New Roman"/>
+          <w:sz w:val="26"/>
+          <w:szCs w:val="26"/>
+          <w:lang w:val="en-US"/>
+        </w:rPr>
+        <w:t>SystemVerilog</w:t>
+      </w:r>
+      <w:proofErr w:type="spellEnd"/>
+      <w:r>
+        <w:rPr>
+          <w:rFonts w:ascii="Times New Roman" w:hAnsi="Times New Roman" w:cs="Times New Roman"/>
+          <w:sz w:val="26"/>
+          <w:szCs w:val="26"/>
+        </w:rPr>
+        <w:t>;</w:t>
       </w:r>
       <w:r>
         <w:rPr>
@@ -244,24 +206,39 @@
           <w:sz w:val="26"/>
           <w:szCs w:val="26"/>
         </w:rPr>
-        <w:t xml:space="preserve">Изучить особенности описания </w:t>
-      </w:r>
-      <w:r>
-        <w:rPr>
-          <w:rFonts w:ascii="Times New Roman" w:hAnsi="Times New Roman" w:cs="Times New Roman"/>
-          <w:sz w:val="26"/>
-          <w:szCs w:val="26"/>
-        </w:rPr>
-        <w:t xml:space="preserve">интерфейсов в </w:t>
-      </w:r>
-      <w:r>
-        <w:rPr>
-          <w:rFonts w:ascii="Times New Roman" w:hAnsi="Times New Roman" w:cs="Times New Roman"/>
-          <w:sz w:val="26"/>
-          <w:szCs w:val="26"/>
-          <w:lang w:val="en-US"/>
-        </w:rPr>
-        <w:t>HDL</w:t>
+        <w:t>И</w:t>
+      </w:r>
+      <w:r>
+        <w:rPr>
+          <w:rFonts w:ascii="Times New Roman" w:hAnsi="Times New Roman" w:cs="Times New Roman"/>
+          <w:sz w:val="26"/>
+          <w:szCs w:val="26"/>
+        </w:rPr>
+        <w:t xml:space="preserve">зучить </w:t>
+      </w:r>
+      <w:r>
+        <w:rPr>
+          <w:rFonts w:ascii="Times New Roman" w:hAnsi="Times New Roman" w:cs="Times New Roman"/>
+          <w:sz w:val="26"/>
+          <w:szCs w:val="26"/>
+        </w:rPr>
+        <w:t>протокол системного</w:t>
+      </w:r>
+      <w:r>
+        <w:rPr>
+          <w:rFonts w:ascii="Times New Roman" w:hAnsi="Times New Roman" w:cs="Times New Roman"/>
+          <w:sz w:val="26"/>
+          <w:szCs w:val="26"/>
+        </w:rPr>
+        <w:t xml:space="preserve"> интерфейс</w:t>
+      </w:r>
+      <w:r>
+        <w:rPr>
+          <w:rFonts w:ascii="Times New Roman" w:hAnsi="Times New Roman" w:cs="Times New Roman"/>
+          <w:sz w:val="26"/>
+          <w:szCs w:val="26"/>
+        </w:rPr>
+        <w:t>а</w:t>
       </w:r>
       <w:r>
         <w:rPr>
@@ -271,24 +248,39 @@
         </w:rPr>
         <w:t xml:space="preserve"> </w:t>
       </w:r>
-      <w:proofErr w:type="spellStart"/>
-      <w:r>
-        <w:rPr>
-          <w:rFonts w:ascii="Times New Roman" w:hAnsi="Times New Roman" w:cs="Times New Roman"/>
-          <w:sz w:val="26"/>
-          <w:szCs w:val="26"/>
-          <w:lang w:val="en-US"/>
-        </w:rPr>
-        <w:t>SystemVerilog</w:t>
-      </w:r>
-      <w:proofErr w:type="spellEnd"/>
-      <w:r>
-        <w:rPr>
-          <w:rFonts w:ascii="Times New Roman" w:hAnsi="Times New Roman" w:cs="Times New Roman"/>
-          <w:sz w:val="26"/>
-          <w:szCs w:val="26"/>
-        </w:rPr>
-        <w:t>;</w:t>
+      <w:r>
+        <w:rPr>
+          <w:rFonts w:ascii="Times New Roman" w:hAnsi="Times New Roman" w:cs="Times New Roman"/>
+          <w:sz w:val="26"/>
+          <w:szCs w:val="26"/>
+          <w:lang w:val="en-US"/>
+        </w:rPr>
+        <w:t>AMBA</w:t>
+      </w:r>
+      <w:r>
+        <w:rPr>
+          <w:rFonts w:ascii="Times New Roman" w:hAnsi="Times New Roman" w:cs="Times New Roman"/>
+          <w:sz w:val="26"/>
+          <w:szCs w:val="26"/>
+        </w:rPr>
+        <w:t xml:space="preserve"> </w:t>
+      </w:r>
+      <w:r>
+        <w:rPr>
+          <w:rFonts w:ascii="Times New Roman" w:hAnsi="Times New Roman" w:cs="Times New Roman"/>
+          <w:sz w:val="26"/>
+          <w:szCs w:val="26"/>
+          <w:lang w:val="en-US"/>
+        </w:rPr>
+        <w:t>APB</w:t>
+      </w:r>
+      <w:r>
+        <w:rPr>
+          <w:rFonts w:ascii="Times New Roman" w:hAnsi="Times New Roman" w:cs="Times New Roman"/>
+          <w:sz w:val="26"/>
+          <w:szCs w:val="26"/>
+        </w:rPr>
+        <w:t>3;</w:t>
       </w:r>
       <w:r>
         <w:rPr>
@@ -663,183 +655,580 @@
     </w:p>
     <w:p>
       <w:pPr>
+        <w:spacing w:after="0" w:line="360" w:lineRule="auto"/>
+        <w:ind w:left="360"/>
+        <w:jc w:val="both"/>
+        <w:rPr>
+          <w:rFonts w:ascii="Times New Roman" w:hAnsi="Times New Roman" w:cs="Times New Roman"/>
+          <w:b/>
+          <w:sz w:val="26"/>
+          <w:szCs w:val="26"/>
+          <w:u w:val="single"/>
+        </w:rPr>
+      </w:pPr>
+      <w:proofErr w:type="spellStart"/>
+      <w:r>
+        <w:rPr>
+          <w:rFonts w:ascii="Times New Roman" w:hAnsi="Times New Roman" w:cs="Times New Roman"/>
+          <w:b/>
+          <w:sz w:val="26"/>
+          <w:szCs w:val="26"/>
+          <w:u w:val="single"/>
+          <w:lang w:val="en-US"/>
+        </w:rPr>
+        <w:t>SystemVerilog</w:t>
+      </w:r>
+      <w:proofErr w:type="spellEnd"/>
+      <w:r>
+        <w:rPr>
+          <w:rFonts w:ascii="Times New Roman" w:hAnsi="Times New Roman" w:cs="Times New Roman"/>
+          <w:b/>
+          <w:sz w:val="26"/>
+          <w:szCs w:val="26"/>
+          <w:u w:val="single"/>
+        </w:rPr>
+        <w:t xml:space="preserve"> Интерфейс</w:t>
+      </w:r>
+    </w:p>
+    <w:p>
+      <w:pPr>
+        <w:spacing w:after="0" w:line="360" w:lineRule="auto"/>
+        <w:ind w:left="360"/>
+        <w:jc w:val="both"/>
+        <w:rPr>
+          <w:rFonts w:ascii="Times New Roman" w:hAnsi="Times New Roman" w:cs="Times New Roman"/>
+          <w:b/>
+          <w:sz w:val="26"/>
+          <w:szCs w:val="26"/>
+          <w:u w:val="single"/>
+        </w:rPr>
+      </w:pPr>
+    </w:p>
+    <w:p>
+      <w:pPr>
+        <w:spacing w:line="360" w:lineRule="auto"/>
+        <w:jc w:val="both"/>
+        <w:rPr>
+          <w:rFonts w:ascii="Times New Roman" w:hAnsi="Times New Roman" w:cs="Times New Roman"/>
+          <w:sz w:val="26"/>
+          <w:szCs w:val="26"/>
+        </w:rPr>
+      </w:pPr>
+      <w:r>
+        <w:rPr>
+          <w:rFonts w:ascii="Times New Roman" w:hAnsi="Times New Roman" w:cs="Times New Roman"/>
+          <w:b/>
+          <w:bCs/>
+          <w:sz w:val="26"/>
+          <w:szCs w:val="26"/>
+        </w:rPr>
+        <w:t xml:space="preserve">Интерфейс (в </w:t>
+      </w:r>
+      <w:proofErr w:type="spellStart"/>
+      <w:r>
+        <w:rPr>
+          <w:rFonts w:ascii="Times New Roman" w:hAnsi="Times New Roman" w:cs="Times New Roman"/>
+          <w:b/>
+          <w:bCs/>
+          <w:sz w:val="26"/>
+          <w:szCs w:val="26"/>
+          <w:lang w:val="en-US"/>
+        </w:rPr>
+        <w:t>SystemVerilog</w:t>
+      </w:r>
+      <w:proofErr w:type="spellEnd"/>
+      <w:r>
+        <w:rPr>
+          <w:rFonts w:ascii="Times New Roman" w:hAnsi="Times New Roman" w:cs="Times New Roman"/>
+          <w:b/>
+          <w:bCs/>
+          <w:sz w:val="26"/>
+          <w:szCs w:val="26"/>
+        </w:rPr>
+        <w:t xml:space="preserve">) </w:t>
+      </w:r>
+      <w:r>
+        <w:rPr>
+          <w:rFonts w:ascii="Times New Roman" w:hAnsi="Times New Roman" w:cs="Times New Roman"/>
+          <w:sz w:val="26"/>
+          <w:szCs w:val="26"/>
+        </w:rPr>
+        <w:t>– метод инкапсуляции сигналов в логическую группу с целью упрощения взаимодействия с необходимой группой сигналов. Используется для дальнейшего упрощения использования группы сигналов в разрабатываемых модулях.</w:t>
+      </w:r>
+      <w:r>
+        <w:rPr>
+          <w:rFonts w:ascii="Times New Roman" w:hAnsi="Times New Roman" w:cs="Times New Roman"/>
+          <w:sz w:val="26"/>
+          <w:szCs w:val="26"/>
+        </w:rPr>
+        <w:t xml:space="preserve"> </w:t>
+      </w:r>
+    </w:p>
+    <w:p>
+      <w:pPr>
+        <w:spacing w:line="360" w:lineRule="auto"/>
+        <w:jc w:val="both"/>
+        <w:rPr>
+          <w:rFonts w:ascii="Times New Roman" w:hAnsi="Times New Roman" w:cs="Times New Roman"/>
+          <w:sz w:val="26"/>
+          <w:szCs w:val="26"/>
+        </w:rPr>
+      </w:pPr>
+      <w:r>
+        <w:rPr>
+          <w:rFonts w:ascii="Times New Roman" w:hAnsi="Times New Roman" w:cs="Times New Roman"/>
+          <w:sz w:val="26"/>
+          <w:szCs w:val="26"/>
+        </w:rPr>
+        <w:t xml:space="preserve">Пример реализации </w:t>
+      </w:r>
+      <w:proofErr w:type="spellStart"/>
+      <w:r>
+        <w:rPr>
+          <w:rFonts w:ascii="Times New Roman" w:hAnsi="Times New Roman" w:cs="Times New Roman"/>
+          <w:sz w:val="26"/>
+          <w:szCs w:val="26"/>
+          <w:lang w:val="en-US"/>
+        </w:rPr>
+        <w:t>SystemVerilog</w:t>
+      </w:r>
+      <w:proofErr w:type="spellEnd"/>
+      <w:r>
+        <w:rPr>
+          <w:rFonts w:ascii="Times New Roman" w:hAnsi="Times New Roman" w:cs="Times New Roman"/>
+          <w:sz w:val="26"/>
+          <w:szCs w:val="26"/>
+        </w:rPr>
+        <w:t xml:space="preserve"> </w:t>
+      </w:r>
+      <w:r>
+        <w:rPr>
+          <w:rFonts w:ascii="Times New Roman" w:hAnsi="Times New Roman" w:cs="Times New Roman"/>
+          <w:sz w:val="26"/>
+          <w:szCs w:val="26"/>
+        </w:rPr>
+        <w:t xml:space="preserve">интерфейс представлен на </w:t>
+      </w:r>
+      <w:proofErr w:type="spellStart"/>
+      <w:r>
+        <w:rPr>
+          <w:rFonts w:ascii="Times New Roman" w:hAnsi="Times New Roman" w:cs="Times New Roman"/>
+          <w:sz w:val="26"/>
+          <w:szCs w:val="26"/>
+        </w:rPr>
+        <w:t>риснуке</w:t>
+      </w:r>
+      <w:proofErr w:type="spellEnd"/>
+      <w:r>
+        <w:rPr>
+          <w:rFonts w:ascii="Times New Roman" w:hAnsi="Times New Roman" w:cs="Times New Roman"/>
+          <w:sz w:val="26"/>
+          <w:szCs w:val="26"/>
+        </w:rPr>
+        <w:t xml:space="preserve"> 1.</w:t>
+      </w:r>
+    </w:p>
+    <w:p>
+      <w:pPr>
         <w:pStyle w:val="a7"/>
-        <w:numPr>
-          <w:ilvl w:val="0"/>
-          <w:numId w:val="2"/>
-        </w:numPr>
         <w:spacing w:after="0" w:line="360" w:lineRule="auto"/>
         <w:jc w:val="both"/>
         <w:rPr>
           <w:rFonts w:ascii="Times New Roman" w:hAnsi="Times New Roman" w:cs="Times New Roman"/>
           <w:sz w:val="26"/>
           <w:szCs w:val="26"/>
-          <w:lang w:val="en-US"/>
-        </w:rPr>
-      </w:pPr>
-      <w:r>
-        <w:rPr>
-          <w:rFonts w:ascii="Times New Roman" w:hAnsi="Times New Roman" w:cs="Times New Roman"/>
-          <w:sz w:val="26"/>
-          <w:szCs w:val="26"/>
-          <w:lang w:val="en-US"/>
-        </w:rPr>
-        <w:t xml:space="preserve">AMBA APB3 </w:t>
-      </w:r>
-      <w:r>
-        <w:rPr>
-          <w:rFonts w:ascii="Times New Roman" w:hAnsi="Times New Roman" w:cs="Times New Roman"/>
-          <w:sz w:val="26"/>
-          <w:szCs w:val="26"/>
-        </w:rPr>
-        <w:t>Интерфейс</w:t>
-      </w:r>
-      <w:bookmarkStart w:id="0" w:name="_GoBack"/>
-      <w:bookmarkEnd w:id="0"/>
-    </w:p>
-    <w:p>
-      <w:pPr>
-        <w:rPr>
-          <w:rFonts w:ascii="Times New Roman" w:hAnsi="Times New Roman" w:cs="Times New Roman"/>
-          <w:sz w:val="26"/>
-          <w:szCs w:val="26"/>
-        </w:rPr>
-      </w:pPr>
-    </w:p>
-    <w:p>
-      <w:pPr>
-        <w:rPr>
-          <w:rFonts w:ascii="Times New Roman" w:hAnsi="Times New Roman" w:cs="Times New Roman"/>
-          <w:sz w:val="26"/>
-          <w:szCs w:val="26"/>
-        </w:rPr>
-      </w:pPr>
-    </w:p>
-    <w:p>
-      <w:pPr>
-        <w:rPr>
-          <w:rFonts w:ascii="Times New Roman" w:hAnsi="Times New Roman" w:cs="Times New Roman"/>
-          <w:sz w:val="26"/>
-          <w:szCs w:val="26"/>
-        </w:rPr>
-      </w:pPr>
-    </w:p>
-    <w:p>
-      <w:pPr>
-        <w:rPr>
-          <w:rFonts w:ascii="Times New Roman" w:hAnsi="Times New Roman" w:cs="Times New Roman"/>
-          <w:sz w:val="26"/>
-          <w:szCs w:val="26"/>
-        </w:rPr>
-      </w:pPr>
-    </w:p>
-    <w:p>
-      <w:pPr>
-        <w:rPr>
-          <w:rFonts w:ascii="Times New Roman" w:hAnsi="Times New Roman" w:cs="Times New Roman"/>
-          <w:sz w:val="26"/>
-          <w:szCs w:val="26"/>
-        </w:rPr>
-      </w:pPr>
-    </w:p>
-    <w:p>
-      <w:pPr>
-        <w:rPr>
-          <w:rFonts w:ascii="Times New Roman" w:hAnsi="Times New Roman" w:cs="Times New Roman"/>
-          <w:sz w:val="26"/>
-          <w:szCs w:val="26"/>
-        </w:rPr>
-      </w:pPr>
-    </w:p>
-    <w:p>
-      <w:pPr>
-        <w:rPr>
-          <w:rFonts w:ascii="Times New Roman" w:hAnsi="Times New Roman" w:cs="Times New Roman"/>
-          <w:sz w:val="26"/>
-          <w:szCs w:val="26"/>
-        </w:rPr>
-      </w:pPr>
-    </w:p>
-    <w:p>
-      <w:pPr>
-        <w:rPr>
-          <w:rFonts w:ascii="Times New Roman" w:hAnsi="Times New Roman" w:cs="Times New Roman"/>
-          <w:sz w:val="26"/>
-          <w:szCs w:val="26"/>
-        </w:rPr>
-      </w:pPr>
-    </w:p>
-    <w:p>
-      <w:pPr>
-        <w:rPr>
-          <w:rFonts w:ascii="Times New Roman" w:hAnsi="Times New Roman" w:cs="Times New Roman"/>
-          <w:sz w:val="26"/>
-          <w:szCs w:val="26"/>
-        </w:rPr>
-      </w:pPr>
-    </w:p>
-    <w:p>
-      <w:pPr>
-        <w:rPr>
-          <w:rFonts w:ascii="Times New Roman" w:hAnsi="Times New Roman" w:cs="Times New Roman"/>
-          <w:sz w:val="26"/>
-          <w:szCs w:val="26"/>
-        </w:rPr>
-      </w:pPr>
-    </w:p>
-    <w:p>
-      <w:pPr>
-        <w:rPr>
-          <w:rFonts w:ascii="Times New Roman" w:hAnsi="Times New Roman" w:cs="Times New Roman"/>
-          <w:sz w:val="26"/>
-          <w:szCs w:val="26"/>
-        </w:rPr>
-      </w:pPr>
-    </w:p>
-    <w:p>
-      <w:pPr>
-        <w:rPr>
-          <w:rFonts w:ascii="Times New Roman" w:hAnsi="Times New Roman" w:cs="Times New Roman"/>
-          <w:sz w:val="26"/>
-          <w:szCs w:val="26"/>
-        </w:rPr>
-      </w:pPr>
-    </w:p>
-    <w:p>
-      <w:pPr>
-        <w:rPr>
-          <w:rFonts w:ascii="Times New Roman" w:hAnsi="Times New Roman" w:cs="Times New Roman"/>
-          <w:sz w:val="26"/>
-          <w:szCs w:val="26"/>
-        </w:rPr>
-      </w:pPr>
-    </w:p>
-    <w:p>
-      <w:pPr>
-        <w:rPr>
-          <w:rFonts w:ascii="Times New Roman" w:hAnsi="Times New Roman" w:cs="Times New Roman"/>
-          <w:sz w:val="26"/>
-          <w:szCs w:val="26"/>
-        </w:rPr>
-      </w:pPr>
-    </w:p>
-    <w:p>
-      <w:pPr>
-        <w:rPr>
-          <w:rFonts w:ascii="Times New Roman" w:hAnsi="Times New Roman" w:cs="Times New Roman"/>
-          <w:sz w:val="26"/>
-          <w:szCs w:val="26"/>
-        </w:rPr>
-      </w:pPr>
-    </w:p>
-    <w:p>
-      <w:pPr>
-        <w:rPr>
-          <w:rFonts w:ascii="Times New Roman" w:hAnsi="Times New Roman" w:cs="Times New Roman"/>
-          <w:sz w:val="26"/>
-          <w:szCs w:val="26"/>
-        </w:rPr>
-      </w:pPr>
+        </w:rPr>
+      </w:pPr>
+    </w:p>
+    <w:p>
+      <w:pPr>
+        <w:jc w:val="center"/>
+        <w:rPr>
+          <w:rFonts w:ascii="Times New Roman" w:hAnsi="Times New Roman" w:cs="Times New Roman"/>
+          <w:sz w:val="26"/>
+          <w:szCs w:val="26"/>
+        </w:rPr>
+      </w:pPr>
+      <w:r>
+        <w:rPr>
+          <w:noProof/>
+        </w:rPr>
+        <w:lastRenderedPageBreak/>
+        <w:drawing>
+          <wp:inline distT="0" distB="0" distL="0" distR="0" wp14:anchorId="6CF4C34C" wp14:editId="1C17BE9C">
+            <wp:extent cx="4720591" cy="3371850"/>
+            <wp:effectExtent l="0" t="0" r="3810" b="0"/>
+            <wp:docPr id="1" name="Рисунок 1"/>
+            <wp:cNvGraphicFramePr>
+              <a:graphicFrameLocks xmlns:a="http://schemas.openxmlformats.org/drawingml/2006/main" noChangeAspect="1"/>
+            </wp:cNvGraphicFramePr>
+            <a:graphic xmlns:a="http://schemas.openxmlformats.org/drawingml/2006/main">
+              <a:graphicData uri="http://schemas.openxmlformats.org/drawingml/2006/picture">
+                <pic:pic xmlns:pic="http://schemas.openxmlformats.org/drawingml/2006/picture">
+                  <pic:nvPicPr>
+                    <pic:cNvPr id="1" name=""/>
+                    <pic:cNvPicPr/>
+                  </pic:nvPicPr>
+                  <pic:blipFill>
+                    <a:blip r:embed="rId7"/>
+                    <a:stretch>
+                      <a:fillRect/>
+                    </a:stretch>
+                  </pic:blipFill>
+                  <pic:spPr>
+                    <a:xfrm>
+                      <a:off x="0" y="0"/>
+                      <a:ext cx="4750060" cy="3392899"/>
+                    </a:xfrm>
+                    <a:prstGeom prst="rect">
+                      <a:avLst/>
+                    </a:prstGeom>
+                  </pic:spPr>
+                </pic:pic>
+              </a:graphicData>
+            </a:graphic>
+          </wp:inline>
+        </w:drawing>
+      </w:r>
+    </w:p>
+    <w:p>
+      <w:pPr>
+        <w:jc w:val="center"/>
+        <w:rPr>
+          <w:rFonts w:ascii="Times New Roman" w:hAnsi="Times New Roman" w:cs="Times New Roman"/>
+          <w:sz w:val="26"/>
+          <w:szCs w:val="26"/>
+          <w:lang w:val="en-US"/>
+        </w:rPr>
+      </w:pPr>
+      <w:r>
+        <w:rPr>
+          <w:rFonts w:ascii="Times New Roman" w:hAnsi="Times New Roman" w:cs="Times New Roman"/>
+          <w:sz w:val="26"/>
+          <w:szCs w:val="26"/>
+        </w:rPr>
+        <w:t>Рисунок</w:t>
+      </w:r>
+      <w:r>
+        <w:rPr>
+          <w:rFonts w:ascii="Times New Roman" w:hAnsi="Times New Roman" w:cs="Times New Roman"/>
+          <w:sz w:val="26"/>
+          <w:szCs w:val="26"/>
+          <w:lang w:val="en-US"/>
+        </w:rPr>
+        <w:t xml:space="preserve"> 1 – </w:t>
+      </w:r>
+      <w:r>
+        <w:rPr>
+          <w:rFonts w:ascii="Times New Roman" w:hAnsi="Times New Roman" w:cs="Times New Roman"/>
+          <w:sz w:val="26"/>
+          <w:szCs w:val="26"/>
+        </w:rPr>
+        <w:t>Пример</w:t>
+      </w:r>
+      <w:r>
+        <w:rPr>
+          <w:rFonts w:ascii="Times New Roman" w:hAnsi="Times New Roman" w:cs="Times New Roman"/>
+          <w:sz w:val="26"/>
+          <w:szCs w:val="26"/>
+          <w:lang w:val="en-US"/>
+        </w:rPr>
+        <w:t xml:space="preserve"> </w:t>
+      </w:r>
+      <w:proofErr w:type="spellStart"/>
+      <w:r>
+        <w:rPr>
+          <w:rFonts w:ascii="Times New Roman" w:hAnsi="Times New Roman" w:cs="Times New Roman"/>
+          <w:sz w:val="26"/>
+          <w:szCs w:val="26"/>
+          <w:lang w:val="en-US"/>
+        </w:rPr>
+        <w:t>SystemVerilog</w:t>
+      </w:r>
+      <w:proofErr w:type="spellEnd"/>
+      <w:r>
+        <w:rPr>
+          <w:rFonts w:ascii="Times New Roman" w:hAnsi="Times New Roman" w:cs="Times New Roman"/>
+          <w:sz w:val="26"/>
+          <w:szCs w:val="26"/>
+          <w:lang w:val="en-US"/>
+        </w:rPr>
+        <w:t xml:space="preserve"> Interface</w:t>
+      </w:r>
+      <w:r>
+        <w:rPr>
+          <w:rFonts w:ascii="Times New Roman" w:hAnsi="Times New Roman" w:cs="Times New Roman"/>
+          <w:sz w:val="26"/>
+          <w:szCs w:val="26"/>
+          <w:lang w:val="en-US"/>
+        </w:rPr>
+        <w:t xml:space="preserve"> (</w:t>
+      </w:r>
+      <w:r>
+        <w:rPr>
+          <w:rFonts w:ascii="Times New Roman" w:hAnsi="Times New Roman" w:cs="Times New Roman"/>
+          <w:sz w:val="26"/>
+          <w:szCs w:val="26"/>
+        </w:rPr>
+        <w:t>без</w:t>
+      </w:r>
+      <w:r>
+        <w:rPr>
+          <w:rFonts w:ascii="Times New Roman" w:hAnsi="Times New Roman" w:cs="Times New Roman"/>
+          <w:sz w:val="26"/>
+          <w:szCs w:val="26"/>
+          <w:lang w:val="en-US"/>
+        </w:rPr>
+        <w:t xml:space="preserve"> </w:t>
+      </w:r>
+      <w:proofErr w:type="spellStart"/>
+      <w:r>
+        <w:rPr>
+          <w:rFonts w:ascii="Times New Roman" w:hAnsi="Times New Roman" w:cs="Times New Roman"/>
+          <w:sz w:val="26"/>
+          <w:szCs w:val="26"/>
+          <w:lang w:val="en-US"/>
+        </w:rPr>
+        <w:t>modport</w:t>
+      </w:r>
+      <w:proofErr w:type="spellEnd"/>
+      <w:r>
+        <w:rPr>
+          <w:rFonts w:ascii="Times New Roman" w:hAnsi="Times New Roman" w:cs="Times New Roman"/>
+          <w:sz w:val="26"/>
+          <w:szCs w:val="26"/>
+          <w:lang w:val="en-US"/>
+        </w:rPr>
+        <w:t>)</w:t>
+      </w:r>
+      <w:r>
+        <w:rPr>
+          <w:rFonts w:ascii="Times New Roman" w:hAnsi="Times New Roman" w:cs="Times New Roman"/>
+          <w:sz w:val="26"/>
+          <w:szCs w:val="26"/>
+          <w:lang w:val="en-US"/>
+        </w:rPr>
+        <w:t xml:space="preserve"> </w:t>
+      </w:r>
+    </w:p>
+    <w:p>
+      <w:pPr>
+        <w:jc w:val="center"/>
+        <w:rPr>
+          <w:rFonts w:ascii="Times New Roman" w:hAnsi="Times New Roman" w:cs="Times New Roman"/>
+          <w:sz w:val="26"/>
+          <w:szCs w:val="26"/>
+          <w:lang w:val="en-US"/>
+        </w:rPr>
+      </w:pPr>
+    </w:p>
+    <w:p>
+      <w:pPr>
+        <w:spacing w:after="0" w:line="360" w:lineRule="auto"/>
+        <w:ind w:firstLine="708"/>
+        <w:jc w:val="both"/>
+        <w:rPr>
+          <w:rFonts w:ascii="Times New Roman" w:hAnsi="Times New Roman" w:cs="Times New Roman"/>
+          <w:sz w:val="26"/>
+          <w:szCs w:val="26"/>
+        </w:rPr>
+      </w:pPr>
+      <w:r>
+        <w:rPr>
+          <w:rFonts w:ascii="Times New Roman" w:hAnsi="Times New Roman" w:cs="Times New Roman"/>
+          <w:sz w:val="26"/>
+          <w:szCs w:val="26"/>
+        </w:rPr>
+        <w:t>При объявлении списка внешних сигналов модуля используется</w:t>
+      </w:r>
+      <w:r>
+        <w:rPr>
+          <w:rFonts w:ascii="Times New Roman" w:hAnsi="Times New Roman" w:cs="Times New Roman"/>
+          <w:sz w:val="26"/>
+          <w:szCs w:val="26"/>
+        </w:rPr>
+        <w:t xml:space="preserve"> </w:t>
+      </w:r>
+      <w:r>
+        <w:rPr>
+          <w:rFonts w:ascii="Times New Roman" w:hAnsi="Times New Roman" w:cs="Times New Roman"/>
+          <w:sz w:val="26"/>
+          <w:szCs w:val="26"/>
+        </w:rPr>
+        <w:t>следующая конструкция (рисунок 2).</w:t>
+      </w:r>
+    </w:p>
+    <w:p>
+      <w:pPr>
+        <w:rPr>
+          <w:noProof/>
+        </w:rPr>
+      </w:pPr>
+      <w:r>
+        <w:rPr>
+          <w:noProof/>
+        </w:rPr>
+        <w:drawing>
+          <wp:inline distT="0" distB="0" distL="0" distR="0" wp14:anchorId="705238BC" wp14:editId="757C36A3">
+            <wp:extent cx="5940425" cy="2657475"/>
+            <wp:effectExtent l="0" t="0" r="3175" b="9525"/>
+            <wp:docPr id="4" name="Рисунок 4"/>
+            <wp:cNvGraphicFramePr>
+              <a:graphicFrameLocks xmlns:a="http://schemas.openxmlformats.org/drawingml/2006/main" noChangeAspect="1"/>
+            </wp:cNvGraphicFramePr>
+            <a:graphic xmlns:a="http://schemas.openxmlformats.org/drawingml/2006/main">
+              <a:graphicData uri="http://schemas.openxmlformats.org/drawingml/2006/picture">
+                <pic:pic xmlns:pic="http://schemas.openxmlformats.org/drawingml/2006/picture">
+                  <pic:nvPicPr>
+                    <pic:cNvPr id="1" name=""/>
+                    <pic:cNvPicPr/>
+                  </pic:nvPicPr>
+                  <pic:blipFill>
+                    <a:blip r:embed="rId8"/>
+                    <a:stretch>
+                      <a:fillRect/>
+                    </a:stretch>
+                  </pic:blipFill>
+                  <pic:spPr>
+                    <a:xfrm>
+                      <a:off x="0" y="0"/>
+                      <a:ext cx="5948880" cy="2661257"/>
+                    </a:xfrm>
+                    <a:prstGeom prst="rect">
+                      <a:avLst/>
+                    </a:prstGeom>
+                  </pic:spPr>
+                </pic:pic>
+              </a:graphicData>
+            </a:graphic>
+          </wp:inline>
+        </w:drawing>
+      </w:r>
+    </w:p>
+    <w:p>
+      <w:pPr>
+        <w:jc w:val="center"/>
+        <w:rPr>
+          <w:rFonts w:ascii="Times New Roman" w:hAnsi="Times New Roman" w:cs="Times New Roman"/>
+          <w:sz w:val="26"/>
+          <w:szCs w:val="26"/>
+        </w:rPr>
+      </w:pPr>
+      <w:r>
+        <w:rPr>
+          <w:rFonts w:ascii="Times New Roman" w:hAnsi="Times New Roman" w:cs="Times New Roman"/>
+          <w:sz w:val="26"/>
+          <w:szCs w:val="26"/>
+        </w:rPr>
+        <w:t>Рисунок 2 – Пример объявления порт-листа с использованием интерфейса</w:t>
+      </w:r>
+    </w:p>
+    <w:p>
+      <w:pPr>
+        <w:spacing w:after="0" w:line="360" w:lineRule="auto"/>
+        <w:ind w:firstLine="708"/>
+        <w:jc w:val="both"/>
+        <w:rPr>
+          <w:rFonts w:ascii="Times New Roman" w:hAnsi="Times New Roman" w:cs="Times New Roman"/>
+          <w:sz w:val="26"/>
+          <w:szCs w:val="26"/>
+        </w:rPr>
+      </w:pPr>
+      <w:r>
+        <w:rPr>
+          <w:rFonts w:ascii="Times New Roman" w:hAnsi="Times New Roman" w:cs="Times New Roman"/>
+          <w:sz w:val="26"/>
+          <w:szCs w:val="26"/>
+        </w:rPr>
+        <w:t xml:space="preserve">Для обращения к сигналам, входящих в интерфейс используется так называемое «иерархическое» обращение: </w:t>
+      </w:r>
+      <w:r>
+        <w:rPr>
+          <w:rFonts w:ascii="Times New Roman" w:hAnsi="Times New Roman" w:cs="Times New Roman"/>
+          <w:b/>
+          <w:i/>
+          <w:sz w:val="26"/>
+          <w:szCs w:val="26"/>
+        </w:rPr>
+        <w:t>&lt;interface&gt;.&lt;signal_name&gt;</w:t>
+      </w:r>
+      <w:r>
+        <w:rPr>
+          <w:rFonts w:ascii="Times New Roman" w:hAnsi="Times New Roman" w:cs="Times New Roman"/>
+          <w:sz w:val="26"/>
+          <w:szCs w:val="26"/>
+        </w:rPr>
+        <w:t xml:space="preserve">. Пример </w:t>
+      </w:r>
+      <w:r>
+        <w:rPr>
+          <w:rFonts w:ascii="Times New Roman" w:hAnsi="Times New Roman" w:cs="Times New Roman"/>
+          <w:sz w:val="26"/>
+          <w:szCs w:val="26"/>
+          <w:lang w:val="en-US"/>
+        </w:rPr>
+        <w:t>SPI</w:t>
+      </w:r>
+      <w:r>
+        <w:rPr>
+          <w:rFonts w:ascii="Times New Roman" w:hAnsi="Times New Roman" w:cs="Times New Roman"/>
+          <w:sz w:val="26"/>
+          <w:szCs w:val="26"/>
+        </w:rPr>
+        <w:t>-</w:t>
+      </w:r>
+      <w:r>
+        <w:rPr>
+          <w:rFonts w:ascii="Times New Roman" w:hAnsi="Times New Roman" w:cs="Times New Roman"/>
+          <w:sz w:val="26"/>
+          <w:szCs w:val="26"/>
+          <w:lang w:val="en-US"/>
+        </w:rPr>
+        <w:t>Slave</w:t>
+      </w:r>
+      <w:r>
+        <w:rPr>
+          <w:rFonts w:ascii="Times New Roman" w:hAnsi="Times New Roman" w:cs="Times New Roman"/>
+          <w:sz w:val="26"/>
+          <w:szCs w:val="26"/>
+        </w:rPr>
+        <w:t xml:space="preserve"> </w:t>
+      </w:r>
+      <w:r>
+        <w:rPr>
+          <w:rFonts w:ascii="Times New Roman" w:hAnsi="Times New Roman" w:cs="Times New Roman"/>
+          <w:sz w:val="26"/>
+          <w:szCs w:val="26"/>
+        </w:rPr>
+        <w:t xml:space="preserve">модуля, реализованного с использованием </w:t>
+      </w:r>
+      <w:proofErr w:type="spellStart"/>
+      <w:r>
+        <w:rPr>
+          <w:rFonts w:ascii="Times New Roman" w:hAnsi="Times New Roman" w:cs="Times New Roman"/>
+          <w:sz w:val="26"/>
+          <w:szCs w:val="26"/>
+          <w:lang w:val="en-US"/>
+        </w:rPr>
+        <w:t>SystemVerilog</w:t>
+      </w:r>
+      <w:proofErr w:type="spellEnd"/>
+      <w:r>
+        <w:rPr>
+          <w:rFonts w:ascii="Times New Roman" w:hAnsi="Times New Roman" w:cs="Times New Roman"/>
+          <w:sz w:val="26"/>
+          <w:szCs w:val="26"/>
+        </w:rPr>
+        <w:t xml:space="preserve">-интерфейсом </w:t>
+      </w:r>
+      <w:r>
+        <w:rPr>
+          <w:rFonts w:ascii="Times New Roman" w:hAnsi="Times New Roman" w:cs="Times New Roman"/>
+          <w:sz w:val="26"/>
+          <w:szCs w:val="26"/>
+        </w:rPr>
+        <w:t>приведён на рисунке 3.</w:t>
+      </w:r>
     </w:p>
     <w:p>
       <w:pPr>
@@ -853,25 +1242,2430 @@
           <w:szCs w:val="26"/>
         </w:rPr>
       </w:pPr>
-      <w:r>
-        <w:rPr>
-          <w:rFonts w:ascii="Times New Roman" w:hAnsi="Times New Roman" w:cs="Times New Roman"/>
-          <w:sz w:val="26"/>
-          <w:szCs w:val="26"/>
-        </w:rPr>
-        <w:tab/>
-      </w:r>
-      <w:r>
-        <w:rPr>
-          <w:rFonts w:ascii="Times New Roman" w:hAnsi="Times New Roman" w:cs="Times New Roman"/>
-          <w:sz w:val="26"/>
-          <w:szCs w:val="26"/>
-        </w:rPr>
-        <w:tab/>
-      </w:r>
+    </w:p>
+    <w:p>
+      <w:pPr>
+        <w:tabs>
+          <w:tab w:val="left" w:pos="3919"/>
+          <w:tab w:val="center" w:pos="4677"/>
+        </w:tabs>
+        <w:rPr>
+          <w:rFonts w:ascii="Times New Roman" w:hAnsi="Times New Roman" w:cs="Times New Roman"/>
+          <w:sz w:val="26"/>
+          <w:szCs w:val="26"/>
+        </w:rPr>
+      </w:pPr>
+      <w:r>
+        <w:rPr>
+          <w:noProof/>
+        </w:rPr>
+        <w:lastRenderedPageBreak/>
+        <w:drawing>
+          <wp:inline distT="0" distB="0" distL="0" distR="0" wp14:anchorId="47EEEAEA" wp14:editId="0C09360B">
+            <wp:extent cx="5610225" cy="8857930"/>
+            <wp:effectExtent l="0" t="0" r="0" b="635"/>
+            <wp:docPr id="5" name="Рисунок 5"/>
+            <wp:cNvGraphicFramePr>
+              <a:graphicFrameLocks xmlns:a="http://schemas.openxmlformats.org/drawingml/2006/main" noChangeAspect="1"/>
+            </wp:cNvGraphicFramePr>
+            <a:graphic xmlns:a="http://schemas.openxmlformats.org/drawingml/2006/main">
+              <a:graphicData uri="http://schemas.openxmlformats.org/drawingml/2006/picture">
+                <pic:pic xmlns:pic="http://schemas.openxmlformats.org/drawingml/2006/picture">
+                  <pic:nvPicPr>
+                    <pic:cNvPr id="1" name=""/>
+                    <pic:cNvPicPr/>
+                  </pic:nvPicPr>
+                  <pic:blipFill>
+                    <a:blip r:embed="rId9"/>
+                    <a:stretch>
+                      <a:fillRect/>
+                    </a:stretch>
+                  </pic:blipFill>
+                  <pic:spPr>
+                    <a:xfrm>
+                      <a:off x="0" y="0"/>
+                      <a:ext cx="5616575" cy="8867956"/>
+                    </a:xfrm>
+                    <a:prstGeom prst="rect">
+                      <a:avLst/>
+                    </a:prstGeom>
+                  </pic:spPr>
+                </pic:pic>
+              </a:graphicData>
+            </a:graphic>
+          </wp:inline>
+        </w:drawing>
+      </w:r>
+    </w:p>
+    <w:p>
+      <w:pPr>
+        <w:tabs>
+          <w:tab w:val="left" w:pos="3919"/>
+          <w:tab w:val="center" w:pos="4677"/>
+        </w:tabs>
+        <w:jc w:val="center"/>
+        <w:rPr>
+          <w:rFonts w:ascii="Times New Roman" w:hAnsi="Times New Roman" w:cs="Times New Roman"/>
+          <w:sz w:val="26"/>
+          <w:szCs w:val="26"/>
+        </w:rPr>
+      </w:pPr>
+      <w:r>
+        <w:rPr>
+          <w:rFonts w:ascii="Times New Roman" w:hAnsi="Times New Roman" w:cs="Times New Roman"/>
+          <w:sz w:val="26"/>
+          <w:szCs w:val="26"/>
+        </w:rPr>
+        <w:t xml:space="preserve">Рисунок 3 – Пример реализации </w:t>
+      </w:r>
+      <w:r>
+        <w:rPr>
+          <w:rFonts w:ascii="Times New Roman" w:hAnsi="Times New Roman" w:cs="Times New Roman"/>
+          <w:sz w:val="26"/>
+          <w:szCs w:val="26"/>
+          <w:lang w:val="en-US"/>
+        </w:rPr>
+        <w:t>SPI</w:t>
+      </w:r>
+      <w:r>
+        <w:rPr>
+          <w:rFonts w:ascii="Times New Roman" w:hAnsi="Times New Roman" w:cs="Times New Roman"/>
+          <w:sz w:val="26"/>
+          <w:szCs w:val="26"/>
+        </w:rPr>
+        <w:t>-</w:t>
+      </w:r>
+      <w:r>
+        <w:rPr>
+          <w:rFonts w:ascii="Times New Roman" w:hAnsi="Times New Roman" w:cs="Times New Roman"/>
+          <w:sz w:val="26"/>
+          <w:szCs w:val="26"/>
+          <w:lang w:val="en-US"/>
+        </w:rPr>
+        <w:t>Slave</w:t>
+      </w:r>
+      <w:r>
+        <w:rPr>
+          <w:rFonts w:ascii="Times New Roman" w:hAnsi="Times New Roman" w:cs="Times New Roman"/>
+          <w:sz w:val="26"/>
+          <w:szCs w:val="26"/>
+        </w:rPr>
+        <w:t xml:space="preserve"> </w:t>
+      </w:r>
+      <w:r>
+        <w:rPr>
+          <w:rFonts w:ascii="Times New Roman" w:hAnsi="Times New Roman" w:cs="Times New Roman"/>
+          <w:sz w:val="26"/>
+          <w:szCs w:val="26"/>
+        </w:rPr>
+        <w:t>модуля с использованием интерфейсов</w:t>
+      </w:r>
+    </w:p>
+    <w:p>
+      <w:pPr>
+        <w:spacing w:after="0" w:line="360" w:lineRule="auto"/>
+        <w:ind w:left="360"/>
+        <w:jc w:val="both"/>
+        <w:rPr>
+          <w:rFonts w:ascii="Times New Roman" w:hAnsi="Times New Roman" w:cs="Times New Roman"/>
+          <w:b/>
+          <w:sz w:val="26"/>
+          <w:szCs w:val="26"/>
+          <w:u w:val="single"/>
+        </w:rPr>
+      </w:pPr>
+      <w:r>
+        <w:rPr>
+          <w:rFonts w:ascii="Times New Roman" w:hAnsi="Times New Roman" w:cs="Times New Roman"/>
+          <w:b/>
+          <w:sz w:val="26"/>
+          <w:szCs w:val="26"/>
+          <w:u w:val="single"/>
+        </w:rPr>
+        <w:lastRenderedPageBreak/>
+        <w:t xml:space="preserve">Системный интерфейс </w:t>
+      </w:r>
+      <w:r>
+        <w:rPr>
+          <w:rFonts w:ascii="Times New Roman" w:hAnsi="Times New Roman" w:cs="Times New Roman"/>
+          <w:b/>
+          <w:sz w:val="26"/>
+          <w:szCs w:val="26"/>
+          <w:u w:val="single"/>
+          <w:lang w:val="en-US"/>
+        </w:rPr>
+        <w:t>AMBA</w:t>
+      </w:r>
+      <w:r>
+        <w:rPr>
+          <w:rFonts w:ascii="Times New Roman" w:hAnsi="Times New Roman" w:cs="Times New Roman"/>
+          <w:b/>
+          <w:sz w:val="26"/>
+          <w:szCs w:val="26"/>
+          <w:u w:val="single"/>
+        </w:rPr>
+        <w:t xml:space="preserve"> </w:t>
+      </w:r>
+      <w:r>
+        <w:rPr>
+          <w:rFonts w:ascii="Times New Roman" w:hAnsi="Times New Roman" w:cs="Times New Roman"/>
+          <w:b/>
+          <w:sz w:val="26"/>
+          <w:szCs w:val="26"/>
+          <w:u w:val="single"/>
+          <w:lang w:val="en-US"/>
+        </w:rPr>
+        <w:t>APB</w:t>
+      </w:r>
+      <w:r>
+        <w:rPr>
+          <w:rFonts w:ascii="Times New Roman" w:hAnsi="Times New Roman" w:cs="Times New Roman"/>
+          <w:b/>
+          <w:sz w:val="26"/>
+          <w:szCs w:val="26"/>
+          <w:u w:val="single"/>
+        </w:rPr>
+        <w:t xml:space="preserve">3 </w:t>
+      </w:r>
+    </w:p>
+    <w:p>
+      <w:pPr>
+        <w:spacing w:after="0" w:line="360" w:lineRule="auto"/>
+        <w:ind w:firstLine="708"/>
+        <w:jc w:val="both"/>
+        <w:rPr>
+          <w:rFonts w:ascii="Times New Roman" w:hAnsi="Times New Roman" w:cs="Times New Roman"/>
+          <w:sz w:val="26"/>
+          <w:szCs w:val="26"/>
+        </w:rPr>
+      </w:pPr>
+      <w:r>
+        <w:rPr>
+          <w:rFonts w:ascii="Times New Roman" w:hAnsi="Times New Roman" w:cs="Times New Roman"/>
+          <w:sz w:val="26"/>
+          <w:szCs w:val="26"/>
+        </w:rPr>
+        <w:t>Системный интерфейс AMBA APB3 является широко распространённым системным интерфейсом в современных СнК и проектах на ПЛИС</w:t>
+      </w:r>
+      <w:r>
+        <w:rPr>
+          <w:rFonts w:ascii="Times New Roman" w:hAnsi="Times New Roman" w:cs="Times New Roman"/>
+          <w:sz w:val="26"/>
+          <w:szCs w:val="26"/>
+        </w:rPr>
+        <w:t>.</w:t>
+      </w:r>
+      <w:r>
+        <w:rPr>
+          <w:rFonts w:ascii="Times New Roman" w:hAnsi="Times New Roman" w:cs="Times New Roman"/>
+          <w:sz w:val="26"/>
+          <w:szCs w:val="26"/>
+        </w:rPr>
+        <w:t xml:space="preserve"> Данный интерфейс не требует большого числа логических элементов для реализации и является достаточно простым, однако, из-за его особенностей транзакций, не может гарантировать высокую пропускную способность, в сравнении с другими системным интерфейсами типа </w:t>
+      </w:r>
+      <w:r>
+        <w:rPr>
+          <w:rFonts w:ascii="Times New Roman" w:hAnsi="Times New Roman" w:cs="Times New Roman"/>
+          <w:sz w:val="26"/>
+          <w:szCs w:val="26"/>
+          <w:lang w:val="en-US"/>
+        </w:rPr>
+        <w:t>AMBA</w:t>
+      </w:r>
+      <w:r>
+        <w:rPr>
+          <w:rFonts w:ascii="Times New Roman" w:hAnsi="Times New Roman" w:cs="Times New Roman"/>
+          <w:sz w:val="26"/>
+          <w:szCs w:val="26"/>
+        </w:rPr>
+        <w:t xml:space="preserve"> </w:t>
+      </w:r>
+      <w:r>
+        <w:rPr>
+          <w:rFonts w:ascii="Times New Roman" w:hAnsi="Times New Roman" w:cs="Times New Roman"/>
+          <w:sz w:val="26"/>
+          <w:szCs w:val="26"/>
+          <w:lang w:val="en-US"/>
+        </w:rPr>
+        <w:t>AXI</w:t>
+      </w:r>
+      <w:r>
+        <w:rPr>
+          <w:rFonts w:ascii="Times New Roman" w:hAnsi="Times New Roman" w:cs="Times New Roman"/>
+          <w:sz w:val="26"/>
+          <w:szCs w:val="26"/>
+        </w:rPr>
+        <w:t>.</w:t>
+      </w:r>
+    </w:p>
+    <w:p>
+      <w:pPr>
+        <w:spacing w:after="0" w:line="360" w:lineRule="auto"/>
+        <w:ind w:firstLine="708"/>
+        <w:jc w:val="both"/>
+        <w:rPr>
+          <w:rFonts w:ascii="Times New Roman" w:hAnsi="Times New Roman" w:cs="Times New Roman"/>
+          <w:sz w:val="26"/>
+          <w:szCs w:val="26"/>
+        </w:rPr>
+      </w:pPr>
+      <w:r>
+        <w:rPr>
+          <w:rFonts w:ascii="Times New Roman" w:hAnsi="Times New Roman" w:cs="Times New Roman"/>
+          <w:sz w:val="26"/>
+          <w:szCs w:val="26"/>
+          <w:lang w:val="en-US"/>
+        </w:rPr>
+        <w:t>AMBA</w:t>
+      </w:r>
+      <w:r>
+        <w:rPr>
+          <w:rFonts w:ascii="Times New Roman" w:hAnsi="Times New Roman" w:cs="Times New Roman"/>
+          <w:sz w:val="26"/>
+          <w:szCs w:val="26"/>
+        </w:rPr>
+        <w:t xml:space="preserve"> </w:t>
+      </w:r>
+      <w:r>
+        <w:rPr>
+          <w:rFonts w:ascii="Times New Roman" w:hAnsi="Times New Roman" w:cs="Times New Roman"/>
+          <w:sz w:val="26"/>
+          <w:szCs w:val="26"/>
+          <w:lang w:val="en-US"/>
+        </w:rPr>
+        <w:t>APB</w:t>
+      </w:r>
+      <w:r>
+        <w:rPr>
+          <w:rFonts w:ascii="Times New Roman" w:hAnsi="Times New Roman" w:cs="Times New Roman"/>
+          <w:sz w:val="26"/>
+          <w:szCs w:val="26"/>
+        </w:rPr>
+        <w:t xml:space="preserve">3 </w:t>
+      </w:r>
+      <w:r>
+        <w:rPr>
+          <w:rFonts w:ascii="Times New Roman" w:hAnsi="Times New Roman" w:cs="Times New Roman"/>
+          <w:sz w:val="26"/>
+          <w:szCs w:val="26"/>
+        </w:rPr>
+        <w:t>состоит из</w:t>
+      </w:r>
+      <w:r>
+        <w:rPr>
+          <w:rFonts w:ascii="Times New Roman" w:hAnsi="Times New Roman" w:cs="Times New Roman"/>
+          <w:sz w:val="26"/>
+          <w:szCs w:val="26"/>
+        </w:rPr>
+        <w:t xml:space="preserve"> следующих сигналов:</w:t>
+      </w:r>
+    </w:p>
+    <w:tbl>
+      <w:tblPr>
+        <w:tblStyle w:val="a8"/>
+        <w:tblW w:w="0" w:type="auto"/>
+        <w:tblLook w:val="04A0" w:firstRow="1" w:lastRow="0" w:firstColumn="1" w:lastColumn="0" w:noHBand="0" w:noVBand="1"/>
+      </w:tblPr>
+      <w:tblGrid>
+        <w:gridCol w:w="4672"/>
+        <w:gridCol w:w="4673"/>
+      </w:tblGrid>
+      <w:tr>
+        <w:tc>
+          <w:tcPr>
+            <w:tcW w:w="4672" w:type="dxa"/>
+          </w:tcPr>
+          <w:p>
+            <w:pPr>
+              <w:spacing w:line="360" w:lineRule="auto"/>
+              <w:jc w:val="center"/>
+              <w:rPr>
+                <w:rFonts w:ascii="Times New Roman" w:hAnsi="Times New Roman" w:cs="Times New Roman"/>
+                <w:sz w:val="26"/>
+                <w:szCs w:val="26"/>
+              </w:rPr>
+            </w:pPr>
+            <w:r>
+              <w:rPr>
+                <w:rFonts w:ascii="Times New Roman" w:hAnsi="Times New Roman" w:cs="Times New Roman"/>
+                <w:sz w:val="26"/>
+                <w:szCs w:val="26"/>
+              </w:rPr>
+              <w:t>Сигнал</w:t>
+            </w:r>
+          </w:p>
+        </w:tc>
+        <w:tc>
+          <w:tcPr>
+            <w:tcW w:w="4673" w:type="dxa"/>
+          </w:tcPr>
+          <w:p>
+            <w:pPr>
+              <w:spacing w:line="360" w:lineRule="auto"/>
+              <w:jc w:val="center"/>
+              <w:rPr>
+                <w:rFonts w:ascii="Times New Roman" w:hAnsi="Times New Roman" w:cs="Times New Roman"/>
+                <w:sz w:val="26"/>
+                <w:szCs w:val="26"/>
+                <w:lang w:val="en-US"/>
+              </w:rPr>
+            </w:pPr>
+            <w:r>
+              <w:rPr>
+                <w:rFonts w:ascii="Times New Roman" w:hAnsi="Times New Roman" w:cs="Times New Roman"/>
+                <w:sz w:val="26"/>
+                <w:szCs w:val="26"/>
+              </w:rPr>
+              <w:t>Описание</w:t>
+            </w:r>
+          </w:p>
+        </w:tc>
+      </w:tr>
+      <w:tr>
+        <w:tc>
+          <w:tcPr>
+            <w:tcW w:w="4672" w:type="dxa"/>
+          </w:tcPr>
+          <w:p>
+            <w:pPr>
+              <w:spacing w:line="360" w:lineRule="auto"/>
+              <w:jc w:val="center"/>
+              <w:rPr>
+                <w:rFonts w:ascii="Times New Roman" w:hAnsi="Times New Roman" w:cs="Times New Roman"/>
+                <w:sz w:val="26"/>
+                <w:szCs w:val="26"/>
+                <w:lang w:val="en-US"/>
+              </w:rPr>
+            </w:pPr>
+            <w:r>
+              <w:rPr>
+                <w:rFonts w:ascii="Times New Roman" w:hAnsi="Times New Roman" w:cs="Times New Roman"/>
+                <w:sz w:val="26"/>
+                <w:szCs w:val="26"/>
+                <w:lang w:val="en-US"/>
+              </w:rPr>
+              <w:t>PCLK</w:t>
+            </w:r>
+          </w:p>
+        </w:tc>
+        <w:tc>
+          <w:tcPr>
+            <w:tcW w:w="4673" w:type="dxa"/>
+          </w:tcPr>
+          <w:p>
+            <w:pPr>
+              <w:spacing w:line="360" w:lineRule="auto"/>
+              <w:jc w:val="center"/>
+              <w:rPr>
+                <w:rFonts w:ascii="Times New Roman" w:hAnsi="Times New Roman" w:cs="Times New Roman"/>
+                <w:sz w:val="26"/>
+                <w:szCs w:val="26"/>
+              </w:rPr>
+            </w:pPr>
+            <w:r>
+              <w:rPr>
+                <w:rFonts w:ascii="Times New Roman" w:hAnsi="Times New Roman" w:cs="Times New Roman"/>
+                <w:sz w:val="26"/>
+                <w:szCs w:val="26"/>
+              </w:rPr>
+              <w:t>Тактовый сигнал</w:t>
+            </w:r>
+          </w:p>
+        </w:tc>
+      </w:tr>
+      <w:tr>
+        <w:tc>
+          <w:tcPr>
+            <w:tcW w:w="4672" w:type="dxa"/>
+          </w:tcPr>
+          <w:p>
+            <w:pPr>
+              <w:spacing w:line="360" w:lineRule="auto"/>
+              <w:jc w:val="center"/>
+              <w:rPr>
+                <w:rFonts w:ascii="Times New Roman" w:hAnsi="Times New Roman" w:cs="Times New Roman"/>
+                <w:sz w:val="26"/>
+                <w:szCs w:val="26"/>
+                <w:lang w:val="en-US"/>
+              </w:rPr>
+            </w:pPr>
+            <w:proofErr w:type="spellStart"/>
+            <w:r>
+              <w:rPr>
+                <w:rFonts w:ascii="Times New Roman" w:hAnsi="Times New Roman" w:cs="Times New Roman"/>
+                <w:sz w:val="26"/>
+                <w:szCs w:val="26"/>
+                <w:lang w:val="en-US"/>
+              </w:rPr>
+              <w:t>PRESETn</w:t>
+            </w:r>
+            <w:proofErr w:type="spellEnd"/>
+          </w:p>
+        </w:tc>
+        <w:tc>
+          <w:tcPr>
+            <w:tcW w:w="4673" w:type="dxa"/>
+          </w:tcPr>
+          <w:p>
+            <w:pPr>
+              <w:spacing w:line="360" w:lineRule="auto"/>
+              <w:jc w:val="center"/>
+              <w:rPr>
+                <w:rFonts w:ascii="Times New Roman" w:hAnsi="Times New Roman" w:cs="Times New Roman"/>
+                <w:sz w:val="26"/>
+                <w:szCs w:val="26"/>
+              </w:rPr>
+            </w:pPr>
+            <w:r>
+              <w:rPr>
+                <w:rFonts w:ascii="Times New Roman" w:hAnsi="Times New Roman" w:cs="Times New Roman"/>
+                <w:sz w:val="26"/>
+                <w:szCs w:val="26"/>
+              </w:rPr>
+              <w:t>Сигнал сброса (активный уровень 0)</w:t>
+            </w:r>
+          </w:p>
+        </w:tc>
+      </w:tr>
+      <w:tr>
+        <w:tc>
+          <w:tcPr>
+            <w:tcW w:w="4672" w:type="dxa"/>
+          </w:tcPr>
+          <w:p>
+            <w:pPr>
+              <w:spacing w:line="360" w:lineRule="auto"/>
+              <w:jc w:val="center"/>
+              <w:rPr>
+                <w:rFonts w:ascii="Times New Roman" w:hAnsi="Times New Roman" w:cs="Times New Roman"/>
+                <w:sz w:val="26"/>
+                <w:szCs w:val="26"/>
+                <w:lang w:val="en-US"/>
+              </w:rPr>
+            </w:pPr>
+            <w:r>
+              <w:rPr>
+                <w:rFonts w:ascii="Times New Roman" w:hAnsi="Times New Roman" w:cs="Times New Roman"/>
+                <w:sz w:val="26"/>
+                <w:szCs w:val="26"/>
+                <w:lang w:val="en-US"/>
+              </w:rPr>
+              <w:t>PADDR</w:t>
+            </w:r>
+          </w:p>
+        </w:tc>
+        <w:tc>
+          <w:tcPr>
+            <w:tcW w:w="4673" w:type="dxa"/>
+          </w:tcPr>
+          <w:p>
+            <w:pPr>
+              <w:spacing w:line="360" w:lineRule="auto"/>
+              <w:jc w:val="center"/>
+              <w:rPr>
+                <w:rFonts w:ascii="Times New Roman" w:hAnsi="Times New Roman" w:cs="Times New Roman"/>
+                <w:sz w:val="26"/>
+                <w:szCs w:val="26"/>
+              </w:rPr>
+            </w:pPr>
+            <w:r>
+              <w:rPr>
+                <w:rFonts w:ascii="Times New Roman" w:hAnsi="Times New Roman" w:cs="Times New Roman"/>
+                <w:sz w:val="26"/>
+                <w:szCs w:val="26"/>
+              </w:rPr>
+              <w:t>Адрес</w:t>
+            </w:r>
+          </w:p>
+        </w:tc>
+      </w:tr>
+      <w:tr>
+        <w:tc>
+          <w:tcPr>
+            <w:tcW w:w="4672" w:type="dxa"/>
+          </w:tcPr>
+          <w:p>
+            <w:pPr>
+              <w:spacing w:line="360" w:lineRule="auto"/>
+              <w:jc w:val="center"/>
+              <w:rPr>
+                <w:rFonts w:ascii="Times New Roman" w:hAnsi="Times New Roman" w:cs="Times New Roman"/>
+                <w:sz w:val="26"/>
+                <w:szCs w:val="26"/>
+                <w:lang w:val="en-US"/>
+              </w:rPr>
+            </w:pPr>
+            <w:r>
+              <w:rPr>
+                <w:rFonts w:ascii="Times New Roman" w:hAnsi="Times New Roman" w:cs="Times New Roman"/>
+                <w:sz w:val="26"/>
+                <w:szCs w:val="26"/>
+                <w:lang w:val="en-US"/>
+              </w:rPr>
+              <w:t>PWDATA</w:t>
+            </w:r>
+          </w:p>
+        </w:tc>
+        <w:tc>
+          <w:tcPr>
+            <w:tcW w:w="4673" w:type="dxa"/>
+          </w:tcPr>
+          <w:p>
+            <w:pPr>
+              <w:spacing w:line="360" w:lineRule="auto"/>
+              <w:jc w:val="center"/>
+              <w:rPr>
+                <w:rFonts w:ascii="Times New Roman" w:hAnsi="Times New Roman" w:cs="Times New Roman"/>
+                <w:sz w:val="26"/>
+                <w:szCs w:val="26"/>
+              </w:rPr>
+            </w:pPr>
+            <w:r>
+              <w:rPr>
+                <w:rFonts w:ascii="Times New Roman" w:hAnsi="Times New Roman" w:cs="Times New Roman"/>
+                <w:sz w:val="26"/>
+                <w:szCs w:val="26"/>
+              </w:rPr>
+              <w:t>Данные для записи</w:t>
+            </w:r>
+          </w:p>
+        </w:tc>
+      </w:tr>
+      <w:tr>
+        <w:tc>
+          <w:tcPr>
+            <w:tcW w:w="4672" w:type="dxa"/>
+          </w:tcPr>
+          <w:p>
+            <w:pPr>
+              <w:spacing w:line="360" w:lineRule="auto"/>
+              <w:jc w:val="center"/>
+              <w:rPr>
+                <w:rFonts w:ascii="Times New Roman" w:hAnsi="Times New Roman" w:cs="Times New Roman"/>
+                <w:sz w:val="26"/>
+                <w:szCs w:val="26"/>
+                <w:lang w:val="en-US"/>
+              </w:rPr>
+            </w:pPr>
+            <w:r>
+              <w:rPr>
+                <w:rFonts w:ascii="Times New Roman" w:hAnsi="Times New Roman" w:cs="Times New Roman"/>
+                <w:sz w:val="26"/>
+                <w:szCs w:val="26"/>
+                <w:lang w:val="en-US"/>
+              </w:rPr>
+              <w:t>PRDATA</w:t>
+            </w:r>
+          </w:p>
+        </w:tc>
+        <w:tc>
+          <w:tcPr>
+            <w:tcW w:w="4673" w:type="dxa"/>
+          </w:tcPr>
+          <w:p>
+            <w:pPr>
+              <w:spacing w:line="360" w:lineRule="auto"/>
+              <w:jc w:val="center"/>
+              <w:rPr>
+                <w:rFonts w:ascii="Times New Roman" w:hAnsi="Times New Roman" w:cs="Times New Roman"/>
+                <w:sz w:val="26"/>
+                <w:szCs w:val="26"/>
+              </w:rPr>
+            </w:pPr>
+            <w:r>
+              <w:rPr>
+                <w:rFonts w:ascii="Times New Roman" w:hAnsi="Times New Roman" w:cs="Times New Roman"/>
+                <w:sz w:val="26"/>
+                <w:szCs w:val="26"/>
+              </w:rPr>
+              <w:t>Данные чтения</w:t>
+            </w:r>
+          </w:p>
+        </w:tc>
+      </w:tr>
+      <w:tr>
+        <w:tc>
+          <w:tcPr>
+            <w:tcW w:w="4672" w:type="dxa"/>
+          </w:tcPr>
+          <w:p>
+            <w:pPr>
+              <w:spacing w:line="360" w:lineRule="auto"/>
+              <w:jc w:val="center"/>
+              <w:rPr>
+                <w:rFonts w:ascii="Times New Roman" w:hAnsi="Times New Roman" w:cs="Times New Roman"/>
+                <w:sz w:val="26"/>
+                <w:szCs w:val="26"/>
+                <w:lang w:val="en-US"/>
+              </w:rPr>
+            </w:pPr>
+            <w:r>
+              <w:rPr>
+                <w:rFonts w:ascii="Times New Roman" w:hAnsi="Times New Roman" w:cs="Times New Roman"/>
+                <w:sz w:val="26"/>
+                <w:szCs w:val="26"/>
+                <w:lang w:val="en-US"/>
+              </w:rPr>
+              <w:t>PSEL</w:t>
+            </w:r>
+          </w:p>
+        </w:tc>
+        <w:tc>
+          <w:tcPr>
+            <w:tcW w:w="4673" w:type="dxa"/>
+          </w:tcPr>
+          <w:p>
+            <w:pPr>
+              <w:spacing w:line="360" w:lineRule="auto"/>
+              <w:jc w:val="center"/>
+              <w:rPr>
+                <w:rFonts w:ascii="Times New Roman" w:hAnsi="Times New Roman" w:cs="Times New Roman"/>
+                <w:sz w:val="26"/>
+                <w:szCs w:val="26"/>
+              </w:rPr>
+            </w:pPr>
+            <w:r>
+              <w:rPr>
+                <w:rFonts w:ascii="Times New Roman" w:hAnsi="Times New Roman" w:cs="Times New Roman"/>
+                <w:sz w:val="26"/>
+                <w:szCs w:val="26"/>
+              </w:rPr>
+              <w:t xml:space="preserve">Выбор определённого </w:t>
+            </w:r>
+            <w:r>
+              <w:rPr>
+                <w:rFonts w:ascii="Times New Roman" w:hAnsi="Times New Roman" w:cs="Times New Roman"/>
+                <w:sz w:val="26"/>
+                <w:szCs w:val="26"/>
+                <w:lang w:val="en-US"/>
+              </w:rPr>
+              <w:t>Slave-</w:t>
+            </w:r>
+            <w:r>
+              <w:rPr>
+                <w:rFonts w:ascii="Times New Roman" w:hAnsi="Times New Roman" w:cs="Times New Roman"/>
+                <w:sz w:val="26"/>
+                <w:szCs w:val="26"/>
+              </w:rPr>
+              <w:t>устройства</w:t>
+            </w:r>
+          </w:p>
+        </w:tc>
+      </w:tr>
+      <w:tr>
+        <w:tc>
+          <w:tcPr>
+            <w:tcW w:w="4672" w:type="dxa"/>
+          </w:tcPr>
+          <w:p>
+            <w:pPr>
+              <w:spacing w:line="360" w:lineRule="auto"/>
+              <w:jc w:val="center"/>
+              <w:rPr>
+                <w:rFonts w:ascii="Times New Roman" w:hAnsi="Times New Roman" w:cs="Times New Roman"/>
+                <w:sz w:val="26"/>
+                <w:szCs w:val="26"/>
+                <w:lang w:val="en-US"/>
+              </w:rPr>
+            </w:pPr>
+            <w:r>
+              <w:rPr>
+                <w:rFonts w:ascii="Times New Roman" w:hAnsi="Times New Roman" w:cs="Times New Roman"/>
+                <w:sz w:val="26"/>
+                <w:szCs w:val="26"/>
+                <w:lang w:val="en-US"/>
+              </w:rPr>
+              <w:t>PWRITE</w:t>
+            </w:r>
+          </w:p>
+        </w:tc>
+        <w:tc>
+          <w:tcPr>
+            <w:tcW w:w="4673" w:type="dxa"/>
+          </w:tcPr>
+          <w:p>
+            <w:pPr>
+              <w:spacing w:line="360" w:lineRule="auto"/>
+              <w:jc w:val="center"/>
+              <w:rPr>
+                <w:rFonts w:ascii="Times New Roman" w:hAnsi="Times New Roman" w:cs="Times New Roman"/>
+                <w:sz w:val="26"/>
+                <w:szCs w:val="26"/>
+              </w:rPr>
+            </w:pPr>
+            <w:r>
+              <w:rPr>
+                <w:rFonts w:ascii="Times New Roman" w:hAnsi="Times New Roman" w:cs="Times New Roman"/>
+                <w:sz w:val="26"/>
+                <w:szCs w:val="26"/>
+              </w:rPr>
+              <w:t>Строб записи (1 – запись, 0 – чтение)</w:t>
+            </w:r>
+          </w:p>
+        </w:tc>
+      </w:tr>
+      <w:tr>
+        <w:tc>
+          <w:tcPr>
+            <w:tcW w:w="4672" w:type="dxa"/>
+          </w:tcPr>
+          <w:p>
+            <w:pPr>
+              <w:spacing w:line="360" w:lineRule="auto"/>
+              <w:jc w:val="center"/>
+              <w:rPr>
+                <w:rFonts w:ascii="Times New Roman" w:hAnsi="Times New Roman" w:cs="Times New Roman"/>
+                <w:sz w:val="26"/>
+                <w:szCs w:val="26"/>
+                <w:lang w:val="en-US"/>
+              </w:rPr>
+            </w:pPr>
+            <w:r>
+              <w:rPr>
+                <w:rFonts w:ascii="Times New Roman" w:hAnsi="Times New Roman" w:cs="Times New Roman"/>
+                <w:sz w:val="26"/>
+                <w:szCs w:val="26"/>
+                <w:lang w:val="en-US"/>
+              </w:rPr>
+              <w:t>PENABLE</w:t>
+            </w:r>
+          </w:p>
+        </w:tc>
+        <w:tc>
+          <w:tcPr>
+            <w:tcW w:w="4673" w:type="dxa"/>
+          </w:tcPr>
+          <w:p>
+            <w:pPr>
+              <w:spacing w:line="360" w:lineRule="auto"/>
+              <w:jc w:val="center"/>
+              <w:rPr>
+                <w:rFonts w:ascii="Times New Roman" w:hAnsi="Times New Roman" w:cs="Times New Roman"/>
+                <w:sz w:val="26"/>
+                <w:szCs w:val="26"/>
+              </w:rPr>
+            </w:pPr>
+            <w:r>
+              <w:rPr>
+                <w:rFonts w:ascii="Times New Roman" w:hAnsi="Times New Roman" w:cs="Times New Roman"/>
+                <w:sz w:val="26"/>
+                <w:szCs w:val="26"/>
+              </w:rPr>
+              <w:t>Инициализация транзакции</w:t>
+            </w:r>
+          </w:p>
+        </w:tc>
+      </w:tr>
+      <w:tr>
+        <w:tc>
+          <w:tcPr>
+            <w:tcW w:w="4672" w:type="dxa"/>
+          </w:tcPr>
+          <w:p>
+            <w:pPr>
+              <w:spacing w:line="360" w:lineRule="auto"/>
+              <w:jc w:val="center"/>
+              <w:rPr>
+                <w:rFonts w:ascii="Times New Roman" w:hAnsi="Times New Roman" w:cs="Times New Roman"/>
+                <w:sz w:val="26"/>
+                <w:szCs w:val="26"/>
+                <w:lang w:val="en-US"/>
+              </w:rPr>
+            </w:pPr>
+            <w:r>
+              <w:rPr>
+                <w:rFonts w:ascii="Times New Roman" w:hAnsi="Times New Roman" w:cs="Times New Roman"/>
+                <w:sz w:val="26"/>
+                <w:szCs w:val="26"/>
+                <w:lang w:val="en-US"/>
+              </w:rPr>
+              <w:t>PREADY</w:t>
+            </w:r>
+          </w:p>
+        </w:tc>
+        <w:tc>
+          <w:tcPr>
+            <w:tcW w:w="4673" w:type="dxa"/>
+          </w:tcPr>
+          <w:p>
+            <w:pPr>
+              <w:spacing w:line="360" w:lineRule="auto"/>
+              <w:jc w:val="center"/>
+              <w:rPr>
+                <w:rFonts w:ascii="Times New Roman" w:hAnsi="Times New Roman" w:cs="Times New Roman"/>
+                <w:sz w:val="26"/>
+                <w:szCs w:val="26"/>
+              </w:rPr>
+            </w:pPr>
+            <w:r>
+              <w:rPr>
+                <w:rFonts w:ascii="Times New Roman" w:hAnsi="Times New Roman" w:cs="Times New Roman"/>
+                <w:sz w:val="26"/>
+                <w:szCs w:val="26"/>
+              </w:rPr>
+              <w:t>Сигнал окончания транзакции</w:t>
+            </w:r>
+          </w:p>
+        </w:tc>
+      </w:tr>
+      <w:tr>
+        <w:tc>
+          <w:tcPr>
+            <w:tcW w:w="4672" w:type="dxa"/>
+          </w:tcPr>
+          <w:p>
+            <w:pPr>
+              <w:spacing w:line="360" w:lineRule="auto"/>
+              <w:jc w:val="center"/>
+              <w:rPr>
+                <w:rFonts w:ascii="Times New Roman" w:hAnsi="Times New Roman" w:cs="Times New Roman"/>
+                <w:sz w:val="26"/>
+                <w:szCs w:val="26"/>
+                <w:lang w:val="en-US"/>
+              </w:rPr>
+            </w:pPr>
+            <w:r>
+              <w:rPr>
+                <w:rFonts w:ascii="Times New Roman" w:hAnsi="Times New Roman" w:cs="Times New Roman"/>
+                <w:sz w:val="26"/>
+                <w:szCs w:val="26"/>
+                <w:lang w:val="en-US"/>
+              </w:rPr>
+              <w:t>PSLVERR</w:t>
+            </w:r>
+          </w:p>
+        </w:tc>
+        <w:tc>
+          <w:tcPr>
+            <w:tcW w:w="4673" w:type="dxa"/>
+          </w:tcPr>
+          <w:p>
+            <w:pPr>
+              <w:spacing w:line="360" w:lineRule="auto"/>
+              <w:jc w:val="center"/>
+              <w:rPr>
+                <w:rFonts w:ascii="Times New Roman" w:hAnsi="Times New Roman" w:cs="Times New Roman"/>
+                <w:sz w:val="26"/>
+                <w:szCs w:val="26"/>
+              </w:rPr>
+            </w:pPr>
+            <w:r>
+              <w:rPr>
+                <w:rFonts w:ascii="Times New Roman" w:hAnsi="Times New Roman" w:cs="Times New Roman"/>
+                <w:sz w:val="26"/>
+                <w:szCs w:val="26"/>
+              </w:rPr>
+              <w:t>Сигнал наличия ошибки</w:t>
+            </w:r>
+          </w:p>
+        </w:tc>
+      </w:tr>
+    </w:tbl>
+    <w:p>
+      <w:pPr>
+        <w:spacing w:after="0" w:line="360" w:lineRule="auto"/>
+        <w:ind w:firstLine="708"/>
+        <w:rPr>
+          <w:rFonts w:ascii="Times New Roman" w:hAnsi="Times New Roman" w:cs="Times New Roman"/>
+          <w:sz w:val="26"/>
+          <w:szCs w:val="26"/>
+        </w:rPr>
+      </w:pPr>
+    </w:p>
+    <w:p>
+      <w:pPr>
+        <w:spacing w:after="0" w:line="360" w:lineRule="auto"/>
+        <w:ind w:firstLine="708"/>
+        <w:rPr>
+          <w:rFonts w:ascii="Times New Roman" w:hAnsi="Times New Roman" w:cs="Times New Roman"/>
+          <w:sz w:val="26"/>
+          <w:szCs w:val="26"/>
+        </w:rPr>
+      </w:pPr>
+      <w:r>
+        <w:rPr>
+          <w:rFonts w:ascii="Times New Roman" w:hAnsi="Times New Roman" w:cs="Times New Roman"/>
+          <w:sz w:val="26"/>
+          <w:szCs w:val="26"/>
+        </w:rPr>
+        <w:t xml:space="preserve">Ниже представлены примеры работы </w:t>
+      </w:r>
+      <w:r>
+        <w:rPr>
+          <w:rFonts w:ascii="Times New Roman" w:hAnsi="Times New Roman" w:cs="Times New Roman"/>
+          <w:sz w:val="26"/>
+          <w:szCs w:val="26"/>
+          <w:lang w:val="en-US"/>
+        </w:rPr>
+        <w:t>AMBA</w:t>
+      </w:r>
+      <w:r>
+        <w:rPr>
+          <w:rFonts w:ascii="Times New Roman" w:hAnsi="Times New Roman" w:cs="Times New Roman"/>
+          <w:sz w:val="26"/>
+          <w:szCs w:val="26"/>
+        </w:rPr>
+        <w:t xml:space="preserve"> </w:t>
+      </w:r>
+      <w:r>
+        <w:rPr>
+          <w:rFonts w:ascii="Times New Roman" w:hAnsi="Times New Roman" w:cs="Times New Roman"/>
+          <w:sz w:val="26"/>
+          <w:szCs w:val="26"/>
+          <w:lang w:val="en-US"/>
+        </w:rPr>
+        <w:t>APB</w:t>
+      </w:r>
+      <w:r>
+        <w:rPr>
+          <w:rFonts w:ascii="Times New Roman" w:hAnsi="Times New Roman" w:cs="Times New Roman"/>
+          <w:sz w:val="26"/>
+          <w:szCs w:val="26"/>
+        </w:rPr>
+        <w:t xml:space="preserve">3 </w:t>
+      </w:r>
+      <w:r>
+        <w:rPr>
+          <w:rFonts w:ascii="Times New Roman" w:hAnsi="Times New Roman" w:cs="Times New Roman"/>
+          <w:sz w:val="26"/>
+          <w:szCs w:val="26"/>
+        </w:rPr>
+        <w:t>системного интерфейса.</w:t>
+      </w:r>
+    </w:p>
+    <w:p>
+      <w:pPr>
+        <w:spacing w:after="0" w:line="360" w:lineRule="auto"/>
+        <w:jc w:val="center"/>
+        <w:rPr>
+          <w:rFonts w:ascii="Times New Roman" w:hAnsi="Times New Roman" w:cs="Times New Roman"/>
+          <w:sz w:val="26"/>
+          <w:szCs w:val="26"/>
+        </w:rPr>
+      </w:pPr>
+      <w:r>
+        <w:rPr>
+          <w:noProof/>
+        </w:rPr>
+        <w:drawing>
+          <wp:inline distT="0" distB="0" distL="0" distR="0" wp14:anchorId="0DFA3097" wp14:editId="29A5FD30">
+            <wp:extent cx="3370997" cy="2904714"/>
+            <wp:effectExtent l="0" t="0" r="1270" b="0"/>
+            <wp:docPr id="7" name="Рисунок 7"/>
+            <wp:cNvGraphicFramePr>
+              <a:graphicFrameLocks xmlns:a="http://schemas.openxmlformats.org/drawingml/2006/main" noChangeAspect="1"/>
+            </wp:cNvGraphicFramePr>
+            <a:graphic xmlns:a="http://schemas.openxmlformats.org/drawingml/2006/main">
+              <a:graphicData uri="http://schemas.openxmlformats.org/drawingml/2006/picture">
+                <pic:pic xmlns:pic="http://schemas.openxmlformats.org/drawingml/2006/picture">
+                  <pic:nvPicPr>
+                    <pic:cNvPr id="1" name=""/>
+                    <pic:cNvPicPr/>
+                  </pic:nvPicPr>
+                  <pic:blipFill>
+                    <a:blip r:embed="rId10"/>
+                    <a:stretch>
+                      <a:fillRect/>
+                    </a:stretch>
+                  </pic:blipFill>
+                  <pic:spPr>
+                    <a:xfrm>
+                      <a:off x="0" y="0"/>
+                      <a:ext cx="3388579" cy="2919864"/>
+                    </a:xfrm>
+                    <a:prstGeom prst="rect">
+                      <a:avLst/>
+                    </a:prstGeom>
+                  </pic:spPr>
+                </pic:pic>
+              </a:graphicData>
+            </a:graphic>
+          </wp:inline>
+        </w:drawing>
+      </w:r>
+    </w:p>
+    <w:p>
+      <w:pPr>
+        <w:spacing w:after="0" w:line="360" w:lineRule="auto"/>
+        <w:ind w:firstLine="708"/>
+        <w:jc w:val="center"/>
+        <w:rPr>
+          <w:rFonts w:ascii="Times New Roman" w:hAnsi="Times New Roman" w:cs="Times New Roman"/>
+          <w:sz w:val="26"/>
+          <w:szCs w:val="26"/>
+        </w:rPr>
+      </w:pPr>
+      <w:r>
+        <w:rPr>
+          <w:rFonts w:ascii="Times New Roman" w:hAnsi="Times New Roman" w:cs="Times New Roman"/>
+          <w:sz w:val="26"/>
+          <w:szCs w:val="26"/>
+        </w:rPr>
+        <w:t>Рисунок 4 – Расшифровка переходов временных диаграмм</w:t>
+      </w:r>
+    </w:p>
+    <w:p>
+      <w:pPr>
+        <w:spacing w:after="0" w:line="360" w:lineRule="auto"/>
+        <w:jc w:val="center"/>
+        <w:rPr>
+          <w:rFonts w:ascii="Times New Roman" w:hAnsi="Times New Roman" w:cs="Times New Roman"/>
+          <w:sz w:val="26"/>
+          <w:szCs w:val="26"/>
+        </w:rPr>
+      </w:pPr>
+      <w:r>
+        <w:rPr>
+          <w:noProof/>
+        </w:rPr>
+        <w:lastRenderedPageBreak/>
+        <w:drawing>
+          <wp:inline distT="0" distB="0" distL="0" distR="0" wp14:anchorId="466E07C9" wp14:editId="274E088B">
+            <wp:extent cx="4421875" cy="2566625"/>
+            <wp:effectExtent l="0" t="0" r="0" b="5715"/>
+            <wp:docPr id="6" name="Рисунок 6"/>
+            <wp:cNvGraphicFramePr>
+              <a:graphicFrameLocks xmlns:a="http://schemas.openxmlformats.org/drawingml/2006/main" noChangeAspect="1"/>
+            </wp:cNvGraphicFramePr>
+            <a:graphic xmlns:a="http://schemas.openxmlformats.org/drawingml/2006/main">
+              <a:graphicData uri="http://schemas.openxmlformats.org/drawingml/2006/picture">
+                <pic:pic xmlns:pic="http://schemas.openxmlformats.org/drawingml/2006/picture">
+                  <pic:nvPicPr>
+                    <pic:cNvPr id="1" name=""/>
+                    <pic:cNvPicPr/>
+                  </pic:nvPicPr>
+                  <pic:blipFill>
+                    <a:blip r:embed="rId11"/>
+                    <a:stretch>
+                      <a:fillRect/>
+                    </a:stretch>
+                  </pic:blipFill>
+                  <pic:spPr>
+                    <a:xfrm>
+                      <a:off x="0" y="0"/>
+                      <a:ext cx="4494392" cy="2608717"/>
+                    </a:xfrm>
+                    <a:prstGeom prst="rect">
+                      <a:avLst/>
+                    </a:prstGeom>
+                  </pic:spPr>
+                </pic:pic>
+              </a:graphicData>
+            </a:graphic>
+          </wp:inline>
+        </w:drawing>
+      </w:r>
+    </w:p>
+    <w:p>
+      <w:pPr>
+        <w:spacing w:after="0" w:line="360" w:lineRule="auto"/>
+        <w:ind w:firstLine="708"/>
+        <w:jc w:val="center"/>
+        <w:rPr>
+          <w:rFonts w:ascii="Times New Roman" w:hAnsi="Times New Roman" w:cs="Times New Roman"/>
+          <w:sz w:val="26"/>
+          <w:szCs w:val="26"/>
+        </w:rPr>
+      </w:pPr>
+      <w:r>
+        <w:rPr>
+          <w:rFonts w:ascii="Times New Roman" w:hAnsi="Times New Roman" w:cs="Times New Roman"/>
+          <w:sz w:val="26"/>
+          <w:szCs w:val="26"/>
+        </w:rPr>
+        <w:t xml:space="preserve">Рисунок </w:t>
+      </w:r>
+      <w:r>
+        <w:rPr>
+          <w:rFonts w:ascii="Times New Roman" w:hAnsi="Times New Roman" w:cs="Times New Roman"/>
+          <w:sz w:val="26"/>
+          <w:szCs w:val="26"/>
+        </w:rPr>
+        <w:t>5</w:t>
+      </w:r>
+      <w:r>
+        <w:rPr>
+          <w:rFonts w:ascii="Times New Roman" w:hAnsi="Times New Roman" w:cs="Times New Roman"/>
+          <w:sz w:val="26"/>
+          <w:szCs w:val="26"/>
+        </w:rPr>
+        <w:t xml:space="preserve"> –</w:t>
+      </w:r>
+      <w:r>
+        <w:rPr>
+          <w:rFonts w:ascii="Times New Roman" w:hAnsi="Times New Roman" w:cs="Times New Roman"/>
+          <w:sz w:val="26"/>
+          <w:szCs w:val="26"/>
+        </w:rPr>
+        <w:t xml:space="preserve"> </w:t>
+      </w:r>
+      <w:r>
+        <w:rPr>
+          <w:rFonts w:ascii="Times New Roman" w:hAnsi="Times New Roman" w:cs="Times New Roman"/>
+          <w:sz w:val="26"/>
+          <w:szCs w:val="26"/>
+        </w:rPr>
+        <w:t>Транзакция записи</w:t>
+      </w:r>
+      <w:r>
+        <w:rPr>
+          <w:rFonts w:ascii="Times New Roman" w:hAnsi="Times New Roman" w:cs="Times New Roman"/>
+          <w:sz w:val="26"/>
+          <w:szCs w:val="26"/>
+        </w:rPr>
+        <w:t xml:space="preserve"> </w:t>
+      </w:r>
+      <w:r>
+        <w:rPr>
+          <w:rFonts w:ascii="Times New Roman" w:hAnsi="Times New Roman" w:cs="Times New Roman"/>
+          <w:sz w:val="26"/>
+          <w:szCs w:val="26"/>
+          <w:lang w:val="en-US"/>
+        </w:rPr>
+        <w:t>APB</w:t>
+      </w:r>
+      <w:r>
+        <w:rPr>
+          <w:rFonts w:ascii="Times New Roman" w:hAnsi="Times New Roman" w:cs="Times New Roman"/>
+          <w:sz w:val="26"/>
+          <w:szCs w:val="26"/>
+        </w:rPr>
+        <w:t>3</w:t>
+      </w:r>
+      <w:r>
+        <w:rPr>
+          <w:rFonts w:ascii="Times New Roman" w:hAnsi="Times New Roman" w:cs="Times New Roman"/>
+          <w:sz w:val="26"/>
+          <w:szCs w:val="26"/>
+        </w:rPr>
+        <w:t xml:space="preserve"> (без ожидания)</w:t>
+      </w:r>
+    </w:p>
+    <w:p>
+      <w:pPr>
+        <w:spacing w:after="0" w:line="360" w:lineRule="auto"/>
+        <w:jc w:val="center"/>
+        <w:rPr>
+          <w:rFonts w:ascii="Times New Roman" w:hAnsi="Times New Roman" w:cs="Times New Roman"/>
+          <w:sz w:val="26"/>
+          <w:szCs w:val="26"/>
+        </w:rPr>
+      </w:pPr>
+      <w:r>
+        <w:rPr>
+          <w:noProof/>
+        </w:rPr>
+        <w:drawing>
+          <wp:inline distT="0" distB="0" distL="0" distR="0" wp14:anchorId="50076618" wp14:editId="6A4DC247">
+            <wp:extent cx="5367219" cy="2273300"/>
+            <wp:effectExtent l="0" t="0" r="5080" b="0"/>
+            <wp:docPr id="8" name="Рисунок 8"/>
+            <wp:cNvGraphicFramePr>
+              <a:graphicFrameLocks xmlns:a="http://schemas.openxmlformats.org/drawingml/2006/main" noChangeAspect="1"/>
+            </wp:cNvGraphicFramePr>
+            <a:graphic xmlns:a="http://schemas.openxmlformats.org/drawingml/2006/main">
+              <a:graphicData uri="http://schemas.openxmlformats.org/drawingml/2006/picture">
+                <pic:pic xmlns:pic="http://schemas.openxmlformats.org/drawingml/2006/picture">
+                  <pic:nvPicPr>
+                    <pic:cNvPr id="1" name=""/>
+                    <pic:cNvPicPr/>
+                  </pic:nvPicPr>
+                  <pic:blipFill rotWithShape="1">
+                    <a:blip r:embed="rId12"/>
+                    <a:srcRect l="9649"/>
+                    <a:stretch/>
+                  </pic:blipFill>
+                  <pic:spPr bwMode="auto">
+                    <a:xfrm>
+                      <a:off x="0" y="0"/>
+                      <a:ext cx="5367219" cy="2273300"/>
+                    </a:xfrm>
+                    <a:prstGeom prst="rect">
+                      <a:avLst/>
+                    </a:prstGeom>
+                    <a:ln>
+                      <a:noFill/>
+                    </a:ln>
+                    <a:extLst>
+                      <a:ext uri="{53640926-AAD7-44D8-BBD7-CCE9431645EC}">
+                        <a14:shadowObscured xmlns:a14="http://schemas.microsoft.com/office/drawing/2010/main"/>
+                      </a:ext>
+                    </a:extLst>
+                  </pic:spPr>
+                </pic:pic>
+              </a:graphicData>
+            </a:graphic>
+          </wp:inline>
+        </w:drawing>
+      </w:r>
+    </w:p>
+    <w:p>
+      <w:pPr>
+        <w:spacing w:after="0" w:line="360" w:lineRule="auto"/>
+        <w:jc w:val="center"/>
+        <w:rPr>
+          <w:rFonts w:ascii="Times New Roman" w:hAnsi="Times New Roman" w:cs="Times New Roman"/>
+          <w:sz w:val="26"/>
+          <w:szCs w:val="26"/>
+        </w:rPr>
+      </w:pPr>
+      <w:r>
+        <w:rPr>
+          <w:rFonts w:ascii="Times New Roman" w:hAnsi="Times New Roman" w:cs="Times New Roman"/>
+          <w:sz w:val="26"/>
+          <w:szCs w:val="26"/>
+        </w:rPr>
+        <w:t xml:space="preserve">Рисунок 6 – Транзакция записи </w:t>
+      </w:r>
+      <w:r>
+        <w:rPr>
+          <w:rFonts w:ascii="Times New Roman" w:hAnsi="Times New Roman" w:cs="Times New Roman"/>
+          <w:sz w:val="26"/>
+          <w:szCs w:val="26"/>
+          <w:lang w:val="en-US"/>
+        </w:rPr>
+        <w:t>APB</w:t>
+      </w:r>
+      <w:r>
+        <w:rPr>
+          <w:rFonts w:ascii="Times New Roman" w:hAnsi="Times New Roman" w:cs="Times New Roman"/>
+          <w:sz w:val="26"/>
+          <w:szCs w:val="26"/>
+        </w:rPr>
+        <w:t xml:space="preserve">3 </w:t>
+      </w:r>
+      <w:r>
+        <w:rPr>
+          <w:rFonts w:ascii="Times New Roman" w:hAnsi="Times New Roman" w:cs="Times New Roman"/>
+          <w:sz w:val="26"/>
+          <w:szCs w:val="26"/>
+        </w:rPr>
+        <w:t>(с ожиданием)</w:t>
+      </w:r>
+    </w:p>
+    <w:p>
+      <w:pPr>
+        <w:spacing w:after="0" w:line="360" w:lineRule="auto"/>
+        <w:jc w:val="center"/>
+        <w:rPr>
+          <w:rFonts w:ascii="Times New Roman" w:hAnsi="Times New Roman" w:cs="Times New Roman"/>
+          <w:sz w:val="26"/>
+          <w:szCs w:val="26"/>
+        </w:rPr>
+      </w:pPr>
+      <w:r>
+        <w:rPr>
+          <w:noProof/>
+        </w:rPr>
+        <w:drawing>
+          <wp:inline distT="0" distB="0" distL="0" distR="0" wp14:anchorId="6B053053" wp14:editId="4FC5668E">
+            <wp:extent cx="5247564" cy="3336570"/>
+            <wp:effectExtent l="0" t="0" r="0" b="0"/>
+            <wp:docPr id="9" name="Рисунок 9"/>
+            <wp:cNvGraphicFramePr>
+              <a:graphicFrameLocks xmlns:a="http://schemas.openxmlformats.org/drawingml/2006/main" noChangeAspect="1"/>
+            </wp:cNvGraphicFramePr>
+            <a:graphic xmlns:a="http://schemas.openxmlformats.org/drawingml/2006/main">
+              <a:graphicData uri="http://schemas.openxmlformats.org/drawingml/2006/picture">
+                <pic:pic xmlns:pic="http://schemas.openxmlformats.org/drawingml/2006/picture">
+                  <pic:nvPicPr>
+                    <pic:cNvPr id="1" name=""/>
+                    <pic:cNvPicPr/>
+                  </pic:nvPicPr>
+                  <pic:blipFill rotWithShape="1">
+                    <a:blip r:embed="rId13"/>
+                    <a:srcRect l="7237" r="1256"/>
+                    <a:stretch/>
+                  </pic:blipFill>
+                  <pic:spPr bwMode="auto">
+                    <a:xfrm>
+                      <a:off x="0" y="0"/>
+                      <a:ext cx="5261467" cy="3345410"/>
+                    </a:xfrm>
+                    <a:prstGeom prst="rect">
+                      <a:avLst/>
+                    </a:prstGeom>
+                    <a:ln>
+                      <a:noFill/>
+                    </a:ln>
+                    <a:extLst>
+                      <a:ext uri="{53640926-AAD7-44D8-BBD7-CCE9431645EC}">
+                        <a14:shadowObscured xmlns:a14="http://schemas.microsoft.com/office/drawing/2010/main"/>
+                      </a:ext>
+                    </a:extLst>
+                  </pic:spPr>
+                </pic:pic>
+              </a:graphicData>
+            </a:graphic>
+          </wp:inline>
+        </w:drawing>
+      </w:r>
+    </w:p>
+    <w:p>
+      <w:pPr>
+        <w:spacing w:after="0" w:line="360" w:lineRule="auto"/>
+        <w:jc w:val="center"/>
+        <w:rPr>
+          <w:rFonts w:ascii="Times New Roman" w:hAnsi="Times New Roman" w:cs="Times New Roman"/>
+          <w:sz w:val="26"/>
+          <w:szCs w:val="26"/>
+        </w:rPr>
+      </w:pPr>
+      <w:r>
+        <w:rPr>
+          <w:rFonts w:ascii="Times New Roman" w:hAnsi="Times New Roman" w:cs="Times New Roman"/>
+          <w:sz w:val="26"/>
+          <w:szCs w:val="26"/>
+        </w:rPr>
+        <w:t>Рисунок 7 – Транзакция чтения (без ожидания)</w:t>
+      </w:r>
+    </w:p>
+    <w:p>
+      <w:pPr>
+        <w:spacing w:after="0" w:line="360" w:lineRule="auto"/>
+        <w:rPr>
+          <w:rFonts w:ascii="Times New Roman" w:hAnsi="Times New Roman" w:cs="Times New Roman"/>
+          <w:sz w:val="26"/>
+          <w:szCs w:val="26"/>
+        </w:rPr>
+      </w:pPr>
+      <w:r>
+        <w:rPr>
+          <w:noProof/>
+        </w:rPr>
+        <w:lastRenderedPageBreak/>
+        <w:drawing>
+          <wp:inline distT="0" distB="0" distL="0" distR="0" wp14:anchorId="5E8F97E1" wp14:editId="53C54110">
+            <wp:extent cx="5728885" cy="2606675"/>
+            <wp:effectExtent l="0" t="0" r="5715" b="3175"/>
+            <wp:docPr id="10" name="Рисунок 10"/>
+            <wp:cNvGraphicFramePr>
+              <a:graphicFrameLocks xmlns:a="http://schemas.openxmlformats.org/drawingml/2006/main" noChangeAspect="1"/>
+            </wp:cNvGraphicFramePr>
+            <a:graphic xmlns:a="http://schemas.openxmlformats.org/drawingml/2006/main">
+              <a:graphicData uri="http://schemas.openxmlformats.org/drawingml/2006/picture">
+                <pic:pic xmlns:pic="http://schemas.openxmlformats.org/drawingml/2006/picture">
+                  <pic:nvPicPr>
+                    <pic:cNvPr id="1" name=""/>
+                    <pic:cNvPicPr/>
+                  </pic:nvPicPr>
+                  <pic:blipFill rotWithShape="1">
+                    <a:blip r:embed="rId14"/>
+                    <a:srcRect l="3561"/>
+                    <a:stretch/>
+                  </pic:blipFill>
+                  <pic:spPr bwMode="auto">
+                    <a:xfrm>
+                      <a:off x="0" y="0"/>
+                      <a:ext cx="5728885" cy="2606675"/>
+                    </a:xfrm>
+                    <a:prstGeom prst="rect">
+                      <a:avLst/>
+                    </a:prstGeom>
+                    <a:ln>
+                      <a:noFill/>
+                    </a:ln>
+                    <a:extLst>
+                      <a:ext uri="{53640926-AAD7-44D8-BBD7-CCE9431645EC}">
+                        <a14:shadowObscured xmlns:a14="http://schemas.microsoft.com/office/drawing/2010/main"/>
+                      </a:ext>
+                    </a:extLst>
+                  </pic:spPr>
+                </pic:pic>
+              </a:graphicData>
+            </a:graphic>
+          </wp:inline>
+        </w:drawing>
+      </w:r>
+    </w:p>
+    <w:p>
+      <w:pPr>
+        <w:spacing w:after="0" w:line="360" w:lineRule="auto"/>
+        <w:jc w:val="center"/>
+        <w:rPr>
+          <w:rFonts w:ascii="Times New Roman" w:hAnsi="Times New Roman" w:cs="Times New Roman"/>
+          <w:sz w:val="26"/>
+          <w:szCs w:val="26"/>
+        </w:rPr>
+      </w:pPr>
+      <w:r>
+        <w:rPr>
+          <w:rFonts w:ascii="Times New Roman" w:hAnsi="Times New Roman" w:cs="Times New Roman"/>
+          <w:sz w:val="26"/>
+          <w:szCs w:val="26"/>
+        </w:rPr>
+        <w:t>Рисунок 8 – Транзакция чтения (с ожиданием)</w:t>
+      </w:r>
+    </w:p>
+    <w:p>
+      <w:pPr>
+        <w:spacing w:after="0" w:line="360" w:lineRule="auto"/>
+        <w:jc w:val="center"/>
+        <w:rPr>
+          <w:rFonts w:ascii="Times New Roman" w:hAnsi="Times New Roman" w:cs="Times New Roman"/>
+          <w:sz w:val="26"/>
+          <w:szCs w:val="26"/>
+        </w:rPr>
+      </w:pPr>
+      <w:r>
+        <w:drawing>
+          <wp:inline distT="0" distB="0" distL="0" distR="0" wp14:anchorId="2371434F" wp14:editId="5ADCE31C">
+            <wp:extent cx="5336275" cy="3132364"/>
+            <wp:effectExtent l="0" t="0" r="0" b="0"/>
+            <wp:docPr id="11" name="Рисунок 11"/>
+            <wp:cNvGraphicFramePr>
+              <a:graphicFrameLocks xmlns:a="http://schemas.openxmlformats.org/drawingml/2006/main" noChangeAspect="1"/>
+            </wp:cNvGraphicFramePr>
+            <a:graphic xmlns:a="http://schemas.openxmlformats.org/drawingml/2006/main">
+              <a:graphicData uri="http://schemas.openxmlformats.org/drawingml/2006/picture">
+                <pic:pic xmlns:pic="http://schemas.openxmlformats.org/drawingml/2006/picture">
+                  <pic:nvPicPr>
+                    <pic:cNvPr id="1" name=""/>
+                    <pic:cNvPicPr/>
+                  </pic:nvPicPr>
+                  <pic:blipFill rotWithShape="1">
+                    <a:blip r:embed="rId15"/>
+                    <a:srcRect l="9075"/>
+                    <a:stretch/>
+                  </pic:blipFill>
+                  <pic:spPr bwMode="auto">
+                    <a:xfrm>
+                      <a:off x="0" y="0"/>
+                      <a:ext cx="5346055" cy="3138105"/>
+                    </a:xfrm>
+                    <a:prstGeom prst="rect">
+                      <a:avLst/>
+                    </a:prstGeom>
+                    <a:ln>
+                      <a:noFill/>
+                    </a:ln>
+                    <a:extLst>
+                      <a:ext uri="{53640926-AAD7-44D8-BBD7-CCE9431645EC}">
+                        <a14:shadowObscured xmlns:a14="http://schemas.microsoft.com/office/drawing/2010/main"/>
+                      </a:ext>
+                    </a:extLst>
+                  </pic:spPr>
+                </pic:pic>
+              </a:graphicData>
+            </a:graphic>
+          </wp:inline>
+        </w:drawing>
+      </w:r>
+    </w:p>
+    <w:p>
+      <w:pPr>
+        <w:spacing w:after="0" w:line="360" w:lineRule="auto"/>
+        <w:jc w:val="center"/>
+        <w:rPr>
+          <w:rFonts w:ascii="Times New Roman" w:hAnsi="Times New Roman" w:cs="Times New Roman"/>
+          <w:sz w:val="26"/>
+          <w:szCs w:val="26"/>
+        </w:rPr>
+      </w:pPr>
+      <w:r>
+        <w:rPr>
+          <w:rFonts w:ascii="Times New Roman" w:hAnsi="Times New Roman" w:cs="Times New Roman"/>
+          <w:sz w:val="26"/>
+          <w:szCs w:val="26"/>
+        </w:rPr>
+        <w:t>Рисунок 9 – Пример транзакции записи с ошибочным ответом</w:t>
+      </w:r>
+    </w:p>
+    <w:p>
+      <w:pPr>
+        <w:spacing w:after="0" w:line="360" w:lineRule="auto"/>
+        <w:jc w:val="center"/>
+        <w:rPr>
+          <w:rFonts w:ascii="Times New Roman" w:hAnsi="Times New Roman" w:cs="Times New Roman"/>
+          <w:sz w:val="26"/>
+          <w:szCs w:val="26"/>
+        </w:rPr>
+      </w:pPr>
+    </w:p>
+    <w:p>
+      <w:pPr>
+        <w:spacing w:after="0" w:line="360" w:lineRule="auto"/>
+        <w:jc w:val="center"/>
+        <w:rPr>
+          <w:rFonts w:ascii="Times New Roman" w:hAnsi="Times New Roman" w:cs="Times New Roman"/>
+          <w:b/>
+          <w:sz w:val="26"/>
+          <w:szCs w:val="26"/>
+        </w:rPr>
+      </w:pPr>
+      <w:r>
+        <w:rPr>
+          <w:rFonts w:ascii="Times New Roman" w:hAnsi="Times New Roman" w:cs="Times New Roman"/>
+          <w:b/>
+          <w:sz w:val="26"/>
+          <w:szCs w:val="26"/>
+        </w:rPr>
+        <w:t>Используемая литература</w:t>
+      </w:r>
+    </w:p>
+    <w:p>
+      <w:pPr>
+        <w:pStyle w:val="a7"/>
+        <w:numPr>
+          <w:ilvl w:val="0"/>
+          <w:numId w:val="3"/>
+        </w:numPr>
+        <w:spacing w:after="0" w:line="360" w:lineRule="auto"/>
+        <w:ind w:left="284" w:hanging="284"/>
+        <w:rPr>
+          <w:rFonts w:ascii="Times New Roman" w:hAnsi="Times New Roman" w:cs="Times New Roman"/>
+          <w:sz w:val="26"/>
+          <w:szCs w:val="26"/>
+        </w:rPr>
+      </w:pPr>
+      <w:r>
+        <w:rPr>
+          <w:rFonts w:ascii="Times New Roman" w:hAnsi="Times New Roman" w:cs="Times New Roman"/>
+          <w:sz w:val="26"/>
+          <w:szCs w:val="26"/>
+          <w:lang w:val="en-US"/>
+        </w:rPr>
+        <w:t>AMBA 3 APB Protocol v1.0</w:t>
+      </w:r>
+      <w:r>
+        <w:rPr>
+          <w:rFonts w:ascii="Times New Roman" w:hAnsi="Times New Roman" w:cs="Times New Roman"/>
+          <w:sz w:val="26"/>
+          <w:szCs w:val="26"/>
+          <w:lang w:val="en-US"/>
+        </w:rPr>
+        <w:t xml:space="preserve">. </w:t>
+      </w:r>
+      <w:r>
+        <w:rPr>
+          <w:rFonts w:ascii="Times New Roman" w:hAnsi="Times New Roman" w:cs="Times New Roman"/>
+          <w:sz w:val="26"/>
+          <w:szCs w:val="26"/>
+        </w:rPr>
+        <w:t>Режим доступа:</w:t>
+      </w:r>
+      <w:r>
+        <w:rPr>
+          <w:rFonts w:ascii="Times New Roman" w:hAnsi="Times New Roman" w:cs="Times New Roman"/>
+          <w:sz w:val="26"/>
+          <w:szCs w:val="26"/>
+        </w:rPr>
+        <w:t xml:space="preserve"> </w:t>
+      </w:r>
+      <w:bookmarkStart w:id="0" w:name="_GoBack"/>
+      <w:bookmarkEnd w:id="0"/>
+      <w:r>
+        <w:rPr>
+          <w:rFonts w:ascii="Times New Roman" w:hAnsi="Times New Roman" w:cs="Times New Roman"/>
+          <w:sz w:val="26"/>
+          <w:szCs w:val="26"/>
+          <w:lang w:val="en-US"/>
+        </w:rPr>
+        <w:fldChar w:fldCharType="begin"/>
+      </w:r>
+      <w:r>
+        <w:rPr>
+          <w:rFonts w:ascii="Times New Roman" w:hAnsi="Times New Roman" w:cs="Times New Roman"/>
+          <w:sz w:val="26"/>
+          <w:szCs w:val="26"/>
+        </w:rPr>
+        <w:instrText xml:space="preserve"> </w:instrText>
+      </w:r>
+      <w:r>
+        <w:rPr>
+          <w:rFonts w:ascii="Times New Roman" w:hAnsi="Times New Roman" w:cs="Times New Roman"/>
+          <w:sz w:val="26"/>
+          <w:szCs w:val="26"/>
+          <w:lang w:val="en-US"/>
+        </w:rPr>
+        <w:instrText>HYPERLINK</w:instrText>
+      </w:r>
+      <w:r>
+        <w:rPr>
+          <w:rFonts w:ascii="Times New Roman" w:hAnsi="Times New Roman" w:cs="Times New Roman"/>
+          <w:sz w:val="26"/>
+          <w:szCs w:val="26"/>
+        </w:rPr>
+        <w:instrText xml:space="preserve"> "</w:instrText>
+      </w:r>
+      <w:r>
+        <w:rPr>
+          <w:rFonts w:ascii="Times New Roman" w:hAnsi="Times New Roman" w:cs="Times New Roman"/>
+          <w:sz w:val="26"/>
+          <w:szCs w:val="26"/>
+          <w:lang w:val="en-US"/>
+        </w:rPr>
+        <w:instrText>https</w:instrText>
+      </w:r>
+      <w:r>
+        <w:rPr>
+          <w:rFonts w:ascii="Times New Roman" w:hAnsi="Times New Roman" w:cs="Times New Roman"/>
+          <w:sz w:val="26"/>
+          <w:szCs w:val="26"/>
+        </w:rPr>
+        <w:instrText>://</w:instrText>
+      </w:r>
+      <w:r>
+        <w:rPr>
+          <w:rFonts w:ascii="Times New Roman" w:hAnsi="Times New Roman" w:cs="Times New Roman"/>
+          <w:sz w:val="26"/>
+          <w:szCs w:val="26"/>
+          <w:lang w:val="en-US"/>
+        </w:rPr>
+        <w:instrText>web</w:instrText>
+      </w:r>
+      <w:r>
+        <w:rPr>
+          <w:rFonts w:ascii="Times New Roman" w:hAnsi="Times New Roman" w:cs="Times New Roman"/>
+          <w:sz w:val="26"/>
+          <w:szCs w:val="26"/>
+        </w:rPr>
+        <w:instrText>.</w:instrText>
+      </w:r>
+      <w:r>
+        <w:rPr>
+          <w:rFonts w:ascii="Times New Roman" w:hAnsi="Times New Roman" w:cs="Times New Roman"/>
+          <w:sz w:val="26"/>
+          <w:szCs w:val="26"/>
+          <w:lang w:val="en-US"/>
+        </w:rPr>
+        <w:instrText>eecs</w:instrText>
+      </w:r>
+      <w:r>
+        <w:rPr>
+          <w:rFonts w:ascii="Times New Roman" w:hAnsi="Times New Roman" w:cs="Times New Roman"/>
+          <w:sz w:val="26"/>
+          <w:szCs w:val="26"/>
+        </w:rPr>
+        <w:instrText>.</w:instrText>
+      </w:r>
+      <w:r>
+        <w:rPr>
+          <w:rFonts w:ascii="Times New Roman" w:hAnsi="Times New Roman" w:cs="Times New Roman"/>
+          <w:sz w:val="26"/>
+          <w:szCs w:val="26"/>
+          <w:lang w:val="en-US"/>
+        </w:rPr>
+        <w:instrText>umich</w:instrText>
+      </w:r>
+      <w:r>
+        <w:rPr>
+          <w:rFonts w:ascii="Times New Roman" w:hAnsi="Times New Roman" w:cs="Times New Roman"/>
+          <w:sz w:val="26"/>
+          <w:szCs w:val="26"/>
+        </w:rPr>
+        <w:instrText>.</w:instrText>
+      </w:r>
+      <w:r>
+        <w:rPr>
+          <w:rFonts w:ascii="Times New Roman" w:hAnsi="Times New Roman" w:cs="Times New Roman"/>
+          <w:sz w:val="26"/>
+          <w:szCs w:val="26"/>
+          <w:lang w:val="en-US"/>
+        </w:rPr>
+        <w:instrText>edu</w:instrText>
+      </w:r>
+      <w:r>
+        <w:rPr>
+          <w:rFonts w:ascii="Times New Roman" w:hAnsi="Times New Roman" w:cs="Times New Roman"/>
+          <w:sz w:val="26"/>
+          <w:szCs w:val="26"/>
+        </w:rPr>
+        <w:instrText>/~</w:instrText>
+      </w:r>
+      <w:r>
+        <w:rPr>
+          <w:rFonts w:ascii="Times New Roman" w:hAnsi="Times New Roman" w:cs="Times New Roman"/>
+          <w:sz w:val="26"/>
+          <w:szCs w:val="26"/>
+          <w:lang w:val="en-US"/>
+        </w:rPr>
+        <w:instrText>prabal</w:instrText>
+      </w:r>
+      <w:r>
+        <w:rPr>
+          <w:rFonts w:ascii="Times New Roman" w:hAnsi="Times New Roman" w:cs="Times New Roman"/>
+          <w:sz w:val="26"/>
+          <w:szCs w:val="26"/>
+        </w:rPr>
+        <w:instrText>/</w:instrText>
+      </w:r>
+      <w:r>
+        <w:rPr>
+          <w:rFonts w:ascii="Times New Roman" w:hAnsi="Times New Roman" w:cs="Times New Roman"/>
+          <w:sz w:val="26"/>
+          <w:szCs w:val="26"/>
+          <w:lang w:val="en-US"/>
+        </w:rPr>
+        <w:instrText>teaching</w:instrText>
+      </w:r>
+      <w:r>
+        <w:rPr>
+          <w:rFonts w:ascii="Times New Roman" w:hAnsi="Times New Roman" w:cs="Times New Roman"/>
+          <w:sz w:val="26"/>
+          <w:szCs w:val="26"/>
+        </w:rPr>
+        <w:instrText>/</w:instrText>
+      </w:r>
+      <w:r>
+        <w:rPr>
+          <w:rFonts w:ascii="Times New Roman" w:hAnsi="Times New Roman" w:cs="Times New Roman"/>
+          <w:sz w:val="26"/>
+          <w:szCs w:val="26"/>
+          <w:lang w:val="en-US"/>
+        </w:rPr>
+        <w:instrText>eecs</w:instrText>
+      </w:r>
+      <w:r>
+        <w:rPr>
+          <w:rFonts w:ascii="Times New Roman" w:hAnsi="Times New Roman" w:cs="Times New Roman"/>
+          <w:sz w:val="26"/>
+          <w:szCs w:val="26"/>
+        </w:rPr>
+        <w:instrText>373-</w:instrText>
+      </w:r>
+      <w:r>
+        <w:rPr>
+          <w:rFonts w:ascii="Times New Roman" w:hAnsi="Times New Roman" w:cs="Times New Roman"/>
+          <w:sz w:val="26"/>
+          <w:szCs w:val="26"/>
+          <w:lang w:val="en-US"/>
+        </w:rPr>
+        <w:instrText>f</w:instrText>
+      </w:r>
+      <w:r>
+        <w:rPr>
+          <w:rFonts w:ascii="Times New Roman" w:hAnsi="Times New Roman" w:cs="Times New Roman"/>
+          <w:sz w:val="26"/>
+          <w:szCs w:val="26"/>
+        </w:rPr>
+        <w:instrText>12/</w:instrText>
+      </w:r>
+      <w:r>
+        <w:rPr>
+          <w:rFonts w:ascii="Times New Roman" w:hAnsi="Times New Roman" w:cs="Times New Roman"/>
+          <w:sz w:val="26"/>
+          <w:szCs w:val="26"/>
+          <w:lang w:val="en-US"/>
+        </w:rPr>
+        <w:instrText>readings</w:instrText>
+      </w:r>
+      <w:r>
+        <w:rPr>
+          <w:rFonts w:ascii="Times New Roman" w:hAnsi="Times New Roman" w:cs="Times New Roman"/>
+          <w:sz w:val="26"/>
+          <w:szCs w:val="26"/>
+        </w:rPr>
+        <w:instrText>/</w:instrText>
+      </w:r>
+      <w:r>
+        <w:rPr>
+          <w:rFonts w:ascii="Times New Roman" w:hAnsi="Times New Roman" w:cs="Times New Roman"/>
+          <w:sz w:val="26"/>
+          <w:szCs w:val="26"/>
+          <w:lang w:val="en-US"/>
+        </w:rPr>
+        <w:instrText>ARM</w:instrText>
+      </w:r>
+      <w:r>
+        <w:rPr>
+          <w:rFonts w:ascii="Times New Roman" w:hAnsi="Times New Roman" w:cs="Times New Roman"/>
+          <w:sz w:val="26"/>
+          <w:szCs w:val="26"/>
+        </w:rPr>
+        <w:instrText>_</w:instrText>
+      </w:r>
+      <w:r>
+        <w:rPr>
+          <w:rFonts w:ascii="Times New Roman" w:hAnsi="Times New Roman" w:cs="Times New Roman"/>
+          <w:sz w:val="26"/>
+          <w:szCs w:val="26"/>
+          <w:lang w:val="en-US"/>
+        </w:rPr>
+        <w:instrText>AMBA</w:instrText>
+      </w:r>
+      <w:r>
+        <w:rPr>
+          <w:rFonts w:ascii="Times New Roman" w:hAnsi="Times New Roman" w:cs="Times New Roman"/>
+          <w:sz w:val="26"/>
+          <w:szCs w:val="26"/>
+        </w:rPr>
+        <w:instrText>3_</w:instrText>
+      </w:r>
+      <w:r>
+        <w:rPr>
+          <w:rFonts w:ascii="Times New Roman" w:hAnsi="Times New Roman" w:cs="Times New Roman"/>
+          <w:sz w:val="26"/>
+          <w:szCs w:val="26"/>
+          <w:lang w:val="en-US"/>
+        </w:rPr>
+        <w:instrText>APB</w:instrText>
+      </w:r>
+      <w:r>
+        <w:rPr>
+          <w:rFonts w:ascii="Times New Roman" w:hAnsi="Times New Roman" w:cs="Times New Roman"/>
+          <w:sz w:val="26"/>
+          <w:szCs w:val="26"/>
+        </w:rPr>
+        <w:instrText>.</w:instrText>
+      </w:r>
+      <w:r>
+        <w:rPr>
+          <w:rFonts w:ascii="Times New Roman" w:hAnsi="Times New Roman" w:cs="Times New Roman"/>
+          <w:sz w:val="26"/>
+          <w:szCs w:val="26"/>
+          <w:lang w:val="en-US"/>
+        </w:rPr>
+        <w:instrText>pdf</w:instrText>
+      </w:r>
+      <w:r>
+        <w:rPr>
+          <w:rFonts w:ascii="Times New Roman" w:hAnsi="Times New Roman" w:cs="Times New Roman"/>
+          <w:sz w:val="26"/>
+          <w:szCs w:val="26"/>
+        </w:rPr>
+        <w:instrText xml:space="preserve">" </w:instrText>
+      </w:r>
+      <w:r>
+        <w:rPr>
+          <w:rFonts w:ascii="Times New Roman" w:hAnsi="Times New Roman" w:cs="Times New Roman"/>
+          <w:sz w:val="26"/>
+          <w:szCs w:val="26"/>
+          <w:lang w:val="en-US"/>
+        </w:rPr>
+        <w:fldChar w:fldCharType="separate"/>
+      </w:r>
+      <w:r>
+        <w:rPr>
+          <w:rStyle w:val="a9"/>
+          <w:rFonts w:ascii="Times New Roman" w:hAnsi="Times New Roman" w:cs="Times New Roman"/>
+          <w:sz w:val="26"/>
+          <w:szCs w:val="26"/>
+          <w:lang w:val="en-US"/>
+        </w:rPr>
+        <w:t>https</w:t>
+      </w:r>
+      <w:r>
+        <w:rPr>
+          <w:rStyle w:val="a9"/>
+          <w:rFonts w:ascii="Times New Roman" w:hAnsi="Times New Roman" w:cs="Times New Roman"/>
+          <w:sz w:val="26"/>
+          <w:szCs w:val="26"/>
+        </w:rPr>
+        <w:t>://</w:t>
+      </w:r>
+      <w:r>
+        <w:rPr>
+          <w:rStyle w:val="a9"/>
+          <w:rFonts w:ascii="Times New Roman" w:hAnsi="Times New Roman" w:cs="Times New Roman"/>
+          <w:sz w:val="26"/>
+          <w:szCs w:val="26"/>
+          <w:lang w:val="en-US"/>
+        </w:rPr>
+        <w:t>web</w:t>
+      </w:r>
+      <w:r>
+        <w:rPr>
+          <w:rStyle w:val="a9"/>
+          <w:rFonts w:ascii="Times New Roman" w:hAnsi="Times New Roman" w:cs="Times New Roman"/>
+          <w:sz w:val="26"/>
+          <w:szCs w:val="26"/>
+        </w:rPr>
+        <w:t>.</w:t>
+      </w:r>
+      <w:proofErr w:type="spellStart"/>
+      <w:r>
+        <w:rPr>
+          <w:rStyle w:val="a9"/>
+          <w:rFonts w:ascii="Times New Roman" w:hAnsi="Times New Roman" w:cs="Times New Roman"/>
+          <w:sz w:val="26"/>
+          <w:szCs w:val="26"/>
+          <w:lang w:val="en-US"/>
+        </w:rPr>
+        <w:t>eecs</w:t>
+      </w:r>
+      <w:proofErr w:type="spellEnd"/>
+      <w:r>
+        <w:rPr>
+          <w:rStyle w:val="a9"/>
+          <w:rFonts w:ascii="Times New Roman" w:hAnsi="Times New Roman" w:cs="Times New Roman"/>
+          <w:sz w:val="26"/>
+          <w:szCs w:val="26"/>
+        </w:rPr>
+        <w:t>.</w:t>
+      </w:r>
+      <w:proofErr w:type="spellStart"/>
+      <w:r>
+        <w:rPr>
+          <w:rStyle w:val="a9"/>
+          <w:rFonts w:ascii="Times New Roman" w:hAnsi="Times New Roman" w:cs="Times New Roman"/>
+          <w:sz w:val="26"/>
+          <w:szCs w:val="26"/>
+          <w:lang w:val="en-US"/>
+        </w:rPr>
+        <w:t>umich</w:t>
+      </w:r>
+      <w:proofErr w:type="spellEnd"/>
+      <w:r>
+        <w:rPr>
+          <w:rStyle w:val="a9"/>
+          <w:rFonts w:ascii="Times New Roman" w:hAnsi="Times New Roman" w:cs="Times New Roman"/>
+          <w:sz w:val="26"/>
+          <w:szCs w:val="26"/>
+        </w:rPr>
+        <w:t>.</w:t>
+      </w:r>
+      <w:proofErr w:type="spellStart"/>
+      <w:r>
+        <w:rPr>
+          <w:rStyle w:val="a9"/>
+          <w:rFonts w:ascii="Times New Roman" w:hAnsi="Times New Roman" w:cs="Times New Roman"/>
+          <w:sz w:val="26"/>
+          <w:szCs w:val="26"/>
+          <w:lang w:val="en-US"/>
+        </w:rPr>
+        <w:t>edu</w:t>
+      </w:r>
+      <w:proofErr w:type="spellEnd"/>
+      <w:r>
+        <w:rPr>
+          <w:rStyle w:val="a9"/>
+          <w:rFonts w:ascii="Times New Roman" w:hAnsi="Times New Roman" w:cs="Times New Roman"/>
+          <w:sz w:val="26"/>
+          <w:szCs w:val="26"/>
+        </w:rPr>
+        <w:t>/~</w:t>
+      </w:r>
+      <w:proofErr w:type="spellStart"/>
+      <w:r>
+        <w:rPr>
+          <w:rStyle w:val="a9"/>
+          <w:rFonts w:ascii="Times New Roman" w:hAnsi="Times New Roman" w:cs="Times New Roman"/>
+          <w:sz w:val="26"/>
+          <w:szCs w:val="26"/>
+          <w:lang w:val="en-US"/>
+        </w:rPr>
+        <w:t>prabal</w:t>
+      </w:r>
+      <w:proofErr w:type="spellEnd"/>
+      <w:r>
+        <w:rPr>
+          <w:rStyle w:val="a9"/>
+          <w:rFonts w:ascii="Times New Roman" w:hAnsi="Times New Roman" w:cs="Times New Roman"/>
+          <w:sz w:val="26"/>
+          <w:szCs w:val="26"/>
+        </w:rPr>
+        <w:t>/</w:t>
+      </w:r>
+      <w:r>
+        <w:rPr>
+          <w:rStyle w:val="a9"/>
+          <w:rFonts w:ascii="Times New Roman" w:hAnsi="Times New Roman" w:cs="Times New Roman"/>
+          <w:sz w:val="26"/>
+          <w:szCs w:val="26"/>
+          <w:lang w:val="en-US"/>
+        </w:rPr>
+        <w:t>teaching</w:t>
+      </w:r>
+      <w:r>
+        <w:rPr>
+          <w:rStyle w:val="a9"/>
+          <w:rFonts w:ascii="Times New Roman" w:hAnsi="Times New Roman" w:cs="Times New Roman"/>
+          <w:sz w:val="26"/>
+          <w:szCs w:val="26"/>
+        </w:rPr>
+        <w:t>/</w:t>
+      </w:r>
+      <w:proofErr w:type="spellStart"/>
+      <w:r>
+        <w:rPr>
+          <w:rStyle w:val="a9"/>
+          <w:rFonts w:ascii="Times New Roman" w:hAnsi="Times New Roman" w:cs="Times New Roman"/>
+          <w:sz w:val="26"/>
+          <w:szCs w:val="26"/>
+          <w:lang w:val="en-US"/>
+        </w:rPr>
+        <w:t>eecs</w:t>
+      </w:r>
+      <w:proofErr w:type="spellEnd"/>
+      <w:r>
+        <w:rPr>
+          <w:rStyle w:val="a9"/>
+          <w:rFonts w:ascii="Times New Roman" w:hAnsi="Times New Roman" w:cs="Times New Roman"/>
+          <w:sz w:val="26"/>
+          <w:szCs w:val="26"/>
+        </w:rPr>
+        <w:t>373-</w:t>
+      </w:r>
+      <w:r>
+        <w:rPr>
+          <w:rStyle w:val="a9"/>
+          <w:rFonts w:ascii="Times New Roman" w:hAnsi="Times New Roman" w:cs="Times New Roman"/>
+          <w:sz w:val="26"/>
+          <w:szCs w:val="26"/>
+          <w:lang w:val="en-US"/>
+        </w:rPr>
+        <w:t>f</w:t>
+      </w:r>
+      <w:r>
+        <w:rPr>
+          <w:rStyle w:val="a9"/>
+          <w:rFonts w:ascii="Times New Roman" w:hAnsi="Times New Roman" w:cs="Times New Roman"/>
+          <w:sz w:val="26"/>
+          <w:szCs w:val="26"/>
+        </w:rPr>
+        <w:t>12/</w:t>
+      </w:r>
+      <w:r>
+        <w:rPr>
+          <w:rStyle w:val="a9"/>
+          <w:rFonts w:ascii="Times New Roman" w:hAnsi="Times New Roman" w:cs="Times New Roman"/>
+          <w:sz w:val="26"/>
+          <w:szCs w:val="26"/>
+          <w:lang w:val="en-US"/>
+        </w:rPr>
+        <w:t>readings</w:t>
+      </w:r>
+      <w:r>
+        <w:rPr>
+          <w:rStyle w:val="a9"/>
+          <w:rFonts w:ascii="Times New Roman" w:hAnsi="Times New Roman" w:cs="Times New Roman"/>
+          <w:sz w:val="26"/>
+          <w:szCs w:val="26"/>
+        </w:rPr>
+        <w:t>/</w:t>
+      </w:r>
+      <w:r>
+        <w:rPr>
+          <w:rStyle w:val="a9"/>
+          <w:rFonts w:ascii="Times New Roman" w:hAnsi="Times New Roman" w:cs="Times New Roman"/>
+          <w:sz w:val="26"/>
+          <w:szCs w:val="26"/>
+          <w:lang w:val="en-US"/>
+        </w:rPr>
+        <w:t>ARM</w:t>
+      </w:r>
+      <w:r>
+        <w:rPr>
+          <w:rStyle w:val="a9"/>
+          <w:rFonts w:ascii="Times New Roman" w:hAnsi="Times New Roman" w:cs="Times New Roman"/>
+          <w:sz w:val="26"/>
+          <w:szCs w:val="26"/>
+        </w:rPr>
+        <w:t>_</w:t>
+      </w:r>
+      <w:r>
+        <w:rPr>
+          <w:rStyle w:val="a9"/>
+          <w:rFonts w:ascii="Times New Roman" w:hAnsi="Times New Roman" w:cs="Times New Roman"/>
+          <w:sz w:val="26"/>
+          <w:szCs w:val="26"/>
+          <w:lang w:val="en-US"/>
+        </w:rPr>
+        <w:t>AMBA</w:t>
+      </w:r>
+      <w:r>
+        <w:rPr>
+          <w:rStyle w:val="a9"/>
+          <w:rFonts w:ascii="Times New Roman" w:hAnsi="Times New Roman" w:cs="Times New Roman"/>
+          <w:sz w:val="26"/>
+          <w:szCs w:val="26"/>
+        </w:rPr>
+        <w:t>3_</w:t>
+      </w:r>
+      <w:r>
+        <w:rPr>
+          <w:rStyle w:val="a9"/>
+          <w:rFonts w:ascii="Times New Roman" w:hAnsi="Times New Roman" w:cs="Times New Roman"/>
+          <w:sz w:val="26"/>
+          <w:szCs w:val="26"/>
+          <w:lang w:val="en-US"/>
+        </w:rPr>
+        <w:t>APB</w:t>
+      </w:r>
+      <w:r>
+        <w:rPr>
+          <w:rStyle w:val="a9"/>
+          <w:rFonts w:ascii="Times New Roman" w:hAnsi="Times New Roman" w:cs="Times New Roman"/>
+          <w:sz w:val="26"/>
+          <w:szCs w:val="26"/>
+        </w:rPr>
+        <w:t>.</w:t>
+      </w:r>
+      <w:r>
+        <w:rPr>
+          <w:rStyle w:val="a9"/>
+          <w:rFonts w:ascii="Times New Roman" w:hAnsi="Times New Roman" w:cs="Times New Roman"/>
+          <w:sz w:val="26"/>
+          <w:szCs w:val="26"/>
+          <w:lang w:val="en-US"/>
+        </w:rPr>
+        <w:t>pdf</w:t>
+      </w:r>
+      <w:r>
+        <w:rPr>
+          <w:rFonts w:ascii="Times New Roman" w:hAnsi="Times New Roman" w:cs="Times New Roman"/>
+          <w:sz w:val="26"/>
+          <w:szCs w:val="26"/>
+          <w:lang w:val="en-US"/>
+        </w:rPr>
+        <w:fldChar w:fldCharType="end"/>
+      </w:r>
+    </w:p>
+    <w:p>
+      <w:pPr>
+        <w:pStyle w:val="a7"/>
+        <w:numPr>
+          <w:ilvl w:val="0"/>
+          <w:numId w:val="3"/>
+        </w:numPr>
+        <w:spacing w:after="0" w:line="360" w:lineRule="auto"/>
+        <w:ind w:left="284" w:hanging="284"/>
+        <w:rPr>
+          <w:rFonts w:ascii="Times New Roman" w:hAnsi="Times New Roman" w:cs="Times New Roman"/>
+          <w:sz w:val="26"/>
+          <w:szCs w:val="26"/>
+        </w:rPr>
+      </w:pPr>
+      <w:proofErr w:type="spellStart"/>
+      <w:r>
+        <w:rPr>
+          <w:rFonts w:ascii="Times New Roman" w:hAnsi="Times New Roman" w:cs="Times New Roman"/>
+          <w:sz w:val="26"/>
+          <w:szCs w:val="26"/>
+          <w:lang w:val="en-US"/>
+        </w:rPr>
+        <w:t>SystemVerilog</w:t>
+      </w:r>
+      <w:proofErr w:type="spellEnd"/>
+      <w:r>
+        <w:rPr>
+          <w:rFonts w:ascii="Times New Roman" w:hAnsi="Times New Roman" w:cs="Times New Roman"/>
+          <w:sz w:val="26"/>
+          <w:szCs w:val="26"/>
+          <w:lang w:val="en-US"/>
+        </w:rPr>
+        <w:t xml:space="preserve"> Interface</w:t>
+      </w:r>
+      <w:r>
+        <w:rPr>
+          <w:rFonts w:ascii="Times New Roman" w:hAnsi="Times New Roman" w:cs="Times New Roman"/>
+          <w:sz w:val="26"/>
+          <w:szCs w:val="26"/>
+          <w:lang w:val="en-US"/>
+        </w:rPr>
+        <w:t xml:space="preserve">. </w:t>
+      </w:r>
+      <w:r>
+        <w:rPr>
+          <w:rFonts w:ascii="Times New Roman" w:hAnsi="Times New Roman" w:cs="Times New Roman"/>
+          <w:sz w:val="26"/>
+          <w:szCs w:val="26"/>
+        </w:rPr>
+        <w:t>Режим</w:t>
+      </w:r>
+      <w:r>
+        <w:rPr>
+          <w:rFonts w:ascii="Times New Roman" w:hAnsi="Times New Roman" w:cs="Times New Roman"/>
+          <w:sz w:val="26"/>
+          <w:szCs w:val="26"/>
+        </w:rPr>
+        <w:t xml:space="preserve"> </w:t>
+      </w:r>
+      <w:r>
+        <w:rPr>
+          <w:rFonts w:ascii="Times New Roman" w:hAnsi="Times New Roman" w:cs="Times New Roman"/>
+          <w:sz w:val="26"/>
+          <w:szCs w:val="26"/>
+        </w:rPr>
+        <w:t>доступа</w:t>
+      </w:r>
+      <w:r>
+        <w:rPr>
+          <w:rFonts w:ascii="Times New Roman" w:hAnsi="Times New Roman" w:cs="Times New Roman"/>
+          <w:sz w:val="26"/>
+          <w:szCs w:val="26"/>
+        </w:rPr>
+        <w:t xml:space="preserve">: </w:t>
+      </w:r>
+      <w:hyperlink r:id="rId16" w:history="1">
+        <w:r>
+          <w:rPr>
+            <w:rStyle w:val="a9"/>
+            <w:rFonts w:ascii="Times New Roman" w:hAnsi="Times New Roman" w:cs="Times New Roman"/>
+            <w:sz w:val="26"/>
+            <w:szCs w:val="26"/>
+            <w:lang w:val="en-US"/>
+          </w:rPr>
+          <w:t>https</w:t>
+        </w:r>
+        <w:r>
+          <w:rPr>
+            <w:rStyle w:val="a9"/>
+            <w:rFonts w:ascii="Times New Roman" w:hAnsi="Times New Roman" w:cs="Times New Roman"/>
+            <w:sz w:val="26"/>
+            <w:szCs w:val="26"/>
+          </w:rPr>
+          <w:t>://</w:t>
+        </w:r>
+        <w:r>
+          <w:rPr>
+            <w:rStyle w:val="a9"/>
+            <w:rFonts w:ascii="Times New Roman" w:hAnsi="Times New Roman" w:cs="Times New Roman"/>
+            <w:sz w:val="26"/>
+            <w:szCs w:val="26"/>
+            <w:lang w:val="en-US"/>
+          </w:rPr>
+          <w:t>www</w:t>
+        </w:r>
+        <w:r>
+          <w:rPr>
+            <w:rStyle w:val="a9"/>
+            <w:rFonts w:ascii="Times New Roman" w:hAnsi="Times New Roman" w:cs="Times New Roman"/>
+            <w:sz w:val="26"/>
+            <w:szCs w:val="26"/>
+          </w:rPr>
+          <w:t>.</w:t>
+        </w:r>
+        <w:proofErr w:type="spellStart"/>
+        <w:r>
+          <w:rPr>
+            <w:rStyle w:val="a9"/>
+            <w:rFonts w:ascii="Times New Roman" w:hAnsi="Times New Roman" w:cs="Times New Roman"/>
+            <w:sz w:val="26"/>
+            <w:szCs w:val="26"/>
+            <w:lang w:val="en-US"/>
+          </w:rPr>
+          <w:t>chipverify</w:t>
+        </w:r>
+        <w:proofErr w:type="spellEnd"/>
+        <w:r>
+          <w:rPr>
+            <w:rStyle w:val="a9"/>
+            <w:rFonts w:ascii="Times New Roman" w:hAnsi="Times New Roman" w:cs="Times New Roman"/>
+            <w:sz w:val="26"/>
+            <w:szCs w:val="26"/>
+          </w:rPr>
+          <w:t>.</w:t>
+        </w:r>
+        <w:r>
+          <w:rPr>
+            <w:rStyle w:val="a9"/>
+            <w:rFonts w:ascii="Times New Roman" w:hAnsi="Times New Roman" w:cs="Times New Roman"/>
+            <w:sz w:val="26"/>
+            <w:szCs w:val="26"/>
+            <w:lang w:val="en-US"/>
+          </w:rPr>
+          <w:t>com</w:t>
+        </w:r>
+        <w:r>
+          <w:rPr>
+            <w:rStyle w:val="a9"/>
+            <w:rFonts w:ascii="Times New Roman" w:hAnsi="Times New Roman" w:cs="Times New Roman"/>
+            <w:sz w:val="26"/>
+            <w:szCs w:val="26"/>
+          </w:rPr>
+          <w:t>/</w:t>
+        </w:r>
+        <w:proofErr w:type="spellStart"/>
+        <w:r>
+          <w:rPr>
+            <w:rStyle w:val="a9"/>
+            <w:rFonts w:ascii="Times New Roman" w:hAnsi="Times New Roman" w:cs="Times New Roman"/>
+            <w:sz w:val="26"/>
+            <w:szCs w:val="26"/>
+            <w:lang w:val="en-US"/>
+          </w:rPr>
+          <w:t>systemverilog</w:t>
+        </w:r>
+        <w:proofErr w:type="spellEnd"/>
+        <w:r>
+          <w:rPr>
+            <w:rStyle w:val="a9"/>
+            <w:rFonts w:ascii="Times New Roman" w:hAnsi="Times New Roman" w:cs="Times New Roman"/>
+            <w:sz w:val="26"/>
+            <w:szCs w:val="26"/>
+          </w:rPr>
+          <w:t>/</w:t>
+        </w:r>
+        <w:proofErr w:type="spellStart"/>
+        <w:r>
+          <w:rPr>
+            <w:rStyle w:val="a9"/>
+            <w:rFonts w:ascii="Times New Roman" w:hAnsi="Times New Roman" w:cs="Times New Roman"/>
+            <w:sz w:val="26"/>
+            <w:szCs w:val="26"/>
+            <w:lang w:val="en-US"/>
+          </w:rPr>
+          <w:t>systemverilog</w:t>
+        </w:r>
+        <w:proofErr w:type="spellEnd"/>
+        <w:r>
+          <w:rPr>
+            <w:rStyle w:val="a9"/>
+            <w:rFonts w:ascii="Times New Roman" w:hAnsi="Times New Roman" w:cs="Times New Roman"/>
+            <w:sz w:val="26"/>
+            <w:szCs w:val="26"/>
+          </w:rPr>
+          <w:t>-</w:t>
+        </w:r>
+        <w:r>
+          <w:rPr>
+            <w:rStyle w:val="a9"/>
+            <w:rFonts w:ascii="Times New Roman" w:hAnsi="Times New Roman" w:cs="Times New Roman"/>
+            <w:sz w:val="26"/>
+            <w:szCs w:val="26"/>
+            <w:lang w:val="en-US"/>
+          </w:rPr>
+          <w:t>interface</w:t>
+        </w:r>
+      </w:hyperlink>
+    </w:p>
+    <w:p>
+      <w:pPr>
+        <w:pStyle w:val="a7"/>
+        <w:numPr>
+          <w:ilvl w:val="0"/>
+          <w:numId w:val="3"/>
+        </w:numPr>
+        <w:spacing w:after="0" w:line="360" w:lineRule="auto"/>
+        <w:ind w:left="284" w:hanging="284"/>
+        <w:rPr>
+          <w:rFonts w:ascii="Times New Roman" w:hAnsi="Times New Roman" w:cs="Times New Roman"/>
+          <w:sz w:val="26"/>
+          <w:szCs w:val="26"/>
+        </w:rPr>
+      </w:pPr>
+      <w:r>
+        <w:rPr>
+          <w:rFonts w:ascii="Times New Roman" w:hAnsi="Times New Roman" w:cs="Times New Roman"/>
+          <w:sz w:val="26"/>
+          <w:szCs w:val="26"/>
+        </w:rPr>
+        <w:t>Харрис</w:t>
+      </w:r>
+      <w:r>
+        <w:rPr>
+          <w:rFonts w:ascii="Times New Roman" w:hAnsi="Times New Roman" w:cs="Times New Roman"/>
+          <w:sz w:val="26"/>
+          <w:szCs w:val="26"/>
+        </w:rPr>
+        <w:t xml:space="preserve"> Д., Харрис С., Цифровая схемотехника и архитектура компьютера. Режим доступа: </w:t>
+      </w:r>
+      <w:hyperlink r:id="rId17" w:history="1">
+        <w:r>
+          <w:rPr>
+            <w:rStyle w:val="a9"/>
+            <w:rFonts w:ascii="Times New Roman" w:hAnsi="Times New Roman" w:cs="Times New Roman"/>
+            <w:sz w:val="26"/>
+            <w:szCs w:val="26"/>
+          </w:rPr>
+          <w:t>https://microelectronica.pro/wp-content/uploads/books/digital-design-and-computer-architecture-russian-translation.pdf</w:t>
+        </w:r>
+      </w:hyperlink>
     </w:p>
     <w:sectPr>
-      <w:footerReference w:type="first" r:id="rId7"/>
+      <w:footerReference w:type="first" r:id="rId18"/>
       <w:pgSz w:w="11906" w:h="16838"/>
       <w:pgMar w:top="1134" w:right="850" w:bottom="1134" w:left="1701" w:header="708" w:footer="708" w:gutter="0"/>
       <w:cols w:space="708"/>
@@ -971,9 +3765,9 @@
 <file path=word/numbering.xml><?xml version="1.0" encoding="utf-8"?>
 <w:numbering xmlns:wpc="http://schemas.microsoft.com/office/word/2010/wordprocessingCanvas" xmlns:cx="http://schemas.microsoft.com/office/drawing/2014/chartex" xmlns:cx1="http://schemas.microsoft.com/office/drawing/2015/9/8/chartex" xmlns:cx2="http://schemas.microsoft.com/office/drawing/2015/10/21/chartex" xmlns:cx3="http://schemas.microsoft.com/office/drawing/2016/5/9/chartex" xmlns:cx4="http://schemas.microsoft.com/office/drawing/2016/5/10/chartex" xmlns:cx5="http://schemas.microsoft.com/office/drawing/2016/5/11/chartex" xmlns:cx6="http://schemas.microsoft.com/office/drawing/2016/5/12/chartex" xmlns:cx7="http://schemas.microsoft.com/office/drawing/2016/5/13/chartex" xmlns:cx8="http://schemas.microsoft.com/office/drawing/2016/5/14/chartex" xmlns:mc="http://schemas.openxmlformats.org/markup-compatibility/2006" xmlns:aink="http://schemas.microsoft.com/office/drawing/2016/ink" xmlns:am3d="http://schemas.microsoft.com/office/drawing/2017/model3d" xmlns:o="urn:schemas-microsoft-com:office:office" xmlns:r="http://schemas.openxmlformats.org/officeDocument/2006/relationships" xmlns:m="http://schemas.openxmlformats.org/officeDocument/2006/math" xmlns:v="urn:schemas-microsoft-com:vml" xmlns:wp14="http://schemas.microsoft.com/office/word/2010/wordprocessingDrawing" xmlns:wp="http://schemas.openxmlformats.org/drawingml/2006/wordprocessingDrawing" xmlns:w10="urn:schemas-microsoft-com:office:word" xmlns:w="http://schemas.openxmlformats.org/wordprocessingml/2006/main" xmlns:w14="http://schemas.microsoft.com/office/word/2010/wordml" xmlns:w15="http://schemas.microsoft.com/office/word/2012/wordml" xmlns:w16cid="http://schemas.microsoft.com/office/word/2016/wordml/cid" xmlns:w16se="http://schemas.microsoft.com/office/word/2015/wordml/symex" xmlns:wpg="http://schemas.microsoft.com/office/word/2010/wordprocessingGroup" xmlns:wpi="http://schemas.microsoft.com/office/word/2010/wordprocessingInk" xmlns:wne="http://schemas.microsoft.com/office/word/2006/wordml" xmlns:wps="http://schemas.microsoft.com/office/word/2010/wordprocessingShape" mc:Ignorable="w14 w15 w16se w16cid wp14">
   <w:abstractNum w:abstractNumId="0" w15:restartNumberingAfterBreak="0">
-    <w:nsid w:val="0DC320E4"/>
+    <w:nsid w:val="02436C79"/>
     <w:multiLevelType w:val="hybridMultilevel"/>
-    <w:tmpl w:val="9C9EC67E"/>
+    <w:tmpl w:val="5C0CB98C"/>
     <w:lvl w:ilvl="0" w:tplc="0419000F">
       <w:start w:val="1"/>
       <w:numFmt w:val="decimal"/>
@@ -1060,6 +3854,95 @@
     </w:lvl>
   </w:abstractNum>
   <w:abstractNum w:abstractNumId="1" w15:restartNumberingAfterBreak="0">
+    <w:nsid w:val="0DC320E4"/>
+    <w:multiLevelType w:val="hybridMultilevel"/>
+    <w:tmpl w:val="9C9EC67E"/>
+    <w:lvl w:ilvl="0" w:tplc="0419000F">
+      <w:start w:val="1"/>
+      <w:numFmt w:val="decimal"/>
+      <w:lvlText w:val="%1."/>
+      <w:lvlJc w:val="left"/>
+      <w:pPr>
+        <w:ind w:left="720" w:hanging="360"/>
+      </w:pPr>
+      <w:rPr>
+        <w:rFonts w:hint="default"/>
+      </w:rPr>
+    </w:lvl>
+    <w:lvl w:ilvl="1" w:tplc="04190019" w:tentative="1">
+      <w:start w:val="1"/>
+      <w:numFmt w:val="lowerLetter"/>
+      <w:lvlText w:val="%2."/>
+      <w:lvlJc w:val="left"/>
+      <w:pPr>
+        <w:ind w:left="1440" w:hanging="360"/>
+      </w:pPr>
+    </w:lvl>
+    <w:lvl w:ilvl="2" w:tplc="0419001B" w:tentative="1">
+      <w:start w:val="1"/>
+      <w:numFmt w:val="lowerRoman"/>
+      <w:lvlText w:val="%3."/>
+      <w:lvlJc w:val="right"/>
+      <w:pPr>
+        <w:ind w:left="2160" w:hanging="180"/>
+      </w:pPr>
+    </w:lvl>
+    <w:lvl w:ilvl="3" w:tplc="0419000F" w:tentative="1">
+      <w:start w:val="1"/>
+      <w:numFmt w:val="decimal"/>
+      <w:lvlText w:val="%4."/>
+      <w:lvlJc w:val="left"/>
+      <w:pPr>
+        <w:ind w:left="2880" w:hanging="360"/>
+      </w:pPr>
+    </w:lvl>
+    <w:lvl w:ilvl="4" w:tplc="04190019" w:tentative="1">
+      <w:start w:val="1"/>
+      <w:numFmt w:val="lowerLetter"/>
+      <w:lvlText w:val="%5."/>
+      <w:lvlJc w:val="left"/>
+      <w:pPr>
+        <w:ind w:left="3600" w:hanging="360"/>
+      </w:pPr>
+    </w:lvl>
+    <w:lvl w:ilvl="5" w:tplc="0419001B" w:tentative="1">
+      <w:start w:val="1"/>
+      <w:numFmt w:val="lowerRoman"/>
+      <w:lvlText w:val="%6."/>
+      <w:lvlJc w:val="right"/>
+      <w:pPr>
+        <w:ind w:left="4320" w:hanging="180"/>
+      </w:pPr>
+    </w:lvl>
+    <w:lvl w:ilvl="6" w:tplc="0419000F" w:tentative="1">
+      <w:start w:val="1"/>
+      <w:numFmt w:val="decimal"/>
+      <w:lvlText w:val="%7."/>
+      <w:lvlJc w:val="left"/>
+      <w:pPr>
+        <w:ind w:left="5040" w:hanging="360"/>
+      </w:pPr>
+    </w:lvl>
+    <w:lvl w:ilvl="7" w:tplc="04190019" w:tentative="1">
+      <w:start w:val="1"/>
+      <w:numFmt w:val="lowerLetter"/>
+      <w:lvlText w:val="%8."/>
+      <w:lvlJc w:val="left"/>
+      <w:pPr>
+        <w:ind w:left="5760" w:hanging="360"/>
+      </w:pPr>
+    </w:lvl>
+    <w:lvl w:ilvl="8" w:tplc="0419001B" w:tentative="1">
+      <w:start w:val="1"/>
+      <w:numFmt w:val="lowerRoman"/>
+      <w:lvlText w:val="%9."/>
+      <w:lvlJc w:val="right"/>
+      <w:pPr>
+        <w:ind w:left="6480" w:hanging="180"/>
+      </w:pPr>
+    </w:lvl>
+  </w:abstractNum>
+  <w:abstractNum w:abstractNumId="2" w15:restartNumberingAfterBreak="0">
     <w:nsid w:val="49A9195C"/>
     <w:multiLevelType w:val="hybridMultilevel"/>
     <w:tmpl w:val="3DE4E366"/>
@@ -1146,9 +4029,12 @@
     </w:lvl>
   </w:abstractNum>
   <w:num w:numId="1">
+    <w:abstractNumId w:val="2"/>
+  </w:num>
+  <w:num w:numId="2">
     <w:abstractNumId w:val="1"/>
   </w:num>
-  <w:num w:numId="2">
+  <w:num w:numId="3">
     <w:abstractNumId w:val="0"/>
   </w:num>
 </w:numbering>
@@ -1555,7 +4441,6 @@
   <w:style w:type="character" w:default="1" w:styleId="a0">
     <w:name w:val="Default Paragraph Font"/>
     <w:uiPriority w:val="1"/>
-    <w:semiHidden/>
     <w:unhideWhenUsed/>
   </w:style>
   <w:style w:type="table" w:default="1" w:styleId="a1">
@@ -1633,6 +4518,48 @@
       <w:ind w:left="720"/>
       <w:contextualSpacing/>
     </w:pPr>
+  </w:style>
+  <w:style w:type="table" w:styleId="a8">
+    <w:name w:val="Table Grid"/>
+    <w:basedOn w:val="a1"/>
+    <w:uiPriority w:val="39"/>
+    <w:rsid w:val="007D59AE"/>
+    <w:pPr>
+      <w:spacing w:after="0" w:line="240" w:lineRule="auto"/>
+    </w:pPr>
+    <w:tblPr>
+      <w:tblBorders>
+        <w:top w:val="single" w:sz="4" w:space="0" w:color="auto"/>
+        <w:left w:val="single" w:sz="4" w:space="0" w:color="auto"/>
+        <w:bottom w:val="single" w:sz="4" w:space="0" w:color="auto"/>
+        <w:right w:val="single" w:sz="4" w:space="0" w:color="auto"/>
+        <w:insideH w:val="single" w:sz="4" w:space="0" w:color="auto"/>
+        <w:insideV w:val="single" w:sz="4" w:space="0" w:color="auto"/>
+      </w:tblBorders>
+    </w:tblPr>
+  </w:style>
+  <w:style w:type="character" w:styleId="a9">
+    <w:name w:val="Hyperlink"/>
+    <w:basedOn w:val="a0"/>
+    <w:uiPriority w:val="99"/>
+    <w:unhideWhenUsed/>
+    <w:rsid w:val="00FC3A71"/>
+    <w:rPr>
+      <w:color w:val="0563C1" w:themeColor="hyperlink"/>
+      <w:u w:val="single"/>
+    </w:rPr>
+  </w:style>
+  <w:style w:type="character" w:styleId="aa">
+    <w:name w:val="Unresolved Mention"/>
+    <w:basedOn w:val="a0"/>
+    <w:uiPriority w:val="99"/>
+    <w:semiHidden/>
+    <w:unhideWhenUsed/>
+    <w:rsid w:val="00FC3A71"/>
+    <w:rPr>
+      <w:color w:val="605E5C"/>
+      <w:shd w:val="clear" w:color="auto" w:fill="E1DFDD"/>
+    </w:rPr>
   </w:style>
 </w:styles>
 </file>

</xml_diff>